<commit_message>
Create Folder structure and projects Create logic to display tweets and users
</commit_message>
<xml_diff>
--- a/Docs/Technical Spec.docx
+++ b/Docs/Technical Spec.docx
@@ -222,18 +222,11 @@
         <w:t xml:space="preserve">. </w:t>
       </w:r>
       <w:r>
-        <w:t xml:space="preserve"> </w:t>
-      </w:r>
-      <w:proofErr w:type="spellStart"/>
-      <w:proofErr w:type="gramStart"/>
-      <w:r>
-        <w:t>GA</w:t>
+        <w:t xml:space="preserve"> GA</w:t>
       </w:r>
       <w:r>
         <w:t>.Cli</w:t>
       </w:r>
-      <w:proofErr w:type="spellEnd"/>
-      <w:proofErr w:type="gramEnd"/>
     </w:p>
     <w:p>
       <w:r>
@@ -284,24 +277,15 @@
       <w:r>
         <w:t xml:space="preserve">. 1 - </w:t>
       </w:r>
-      <w:proofErr w:type="spellStart"/>
-      <w:proofErr w:type="gramStart"/>
       <w:r>
         <w:t>CE</w:t>
       </w:r>
       <w:r>
         <w:t>.Api</w:t>
       </w:r>
-      <w:proofErr w:type="spellEnd"/>
-      <w:proofErr w:type="gramEnd"/>
-      <w:r>
-        <w:t xml:space="preserve"> / </w:t>
-      </w:r>
-      <w:proofErr w:type="spellStart"/>
-      <w:r>
-        <w:t>CE.Cli</w:t>
-      </w:r>
-      <w:proofErr w:type="spellEnd"/>
+      <w:r>
+        <w:t xml:space="preserve"> / CE.Cli</w:t>
+      </w:r>
     </w:p>
     <w:p>
       <w:r>
@@ -313,13 +297,8 @@
       <w:r>
         <w:t xml:space="preserve"> of the </w:t>
       </w:r>
-      <w:proofErr w:type="spellStart"/>
-      <w:r>
-        <w:t>Main.cs</w:t>
-      </w:r>
-      <w:proofErr w:type="spellEnd"/>
-      <w:r>
-        <w:t xml:space="preserve"> </w:t>
+      <w:r>
+        <w:t xml:space="preserve">Main.cs </w:t>
       </w:r>
       <w:r>
         <w:t xml:space="preserve">file </w:t>
@@ -328,39 +307,18 @@
         <w:t>and</w:t>
       </w:r>
       <w:r>
-        <w:t xml:space="preserve"> </w:t>
-      </w:r>
-      <w:proofErr w:type="spellStart"/>
-      <w:r>
-        <w:t>the</w:t>
+        <w:t xml:space="preserve"> the</w:t>
       </w:r>
       <w:r>
         <w:t>TweetManager</w:t>
       </w:r>
-      <w:proofErr w:type="spellEnd"/>
       <w:r>
         <w:t xml:space="preserve">. </w:t>
       </w:r>
     </w:p>
     <w:p>
       <w:r>
-        <w:t xml:space="preserve">The </w:t>
-      </w:r>
-      <w:proofErr w:type="spellStart"/>
-      <w:r>
-        <w:t>TweetManager</w:t>
-      </w:r>
-      <w:proofErr w:type="spellEnd"/>
-      <w:r>
-        <w:t xml:space="preserve"> class contains the Run method which is invoked by the </w:t>
-      </w:r>
-      <w:proofErr w:type="spellStart"/>
-      <w:r>
-        <w:t>Main.cs</w:t>
-      </w:r>
-      <w:proofErr w:type="spellEnd"/>
-      <w:r>
-        <w:t xml:space="preserve"> class. The Run method contains the high-level logic to read and build a user and tweet list. The display of the results </w:t>
+        <w:t xml:space="preserve">The TweetManager class contains the Run method which is invoked by the Main.cs class. The Run method contains the high-level logic to read and build a user and tweet list. The display of the results </w:t>
       </w:r>
       <w:r>
         <w:t>is</w:t>
@@ -404,8 +362,6 @@
         </w:rPr>
         <w:t xml:space="preserve">.  </w:t>
       </w:r>
-      <w:proofErr w:type="spellStart"/>
-      <w:proofErr w:type="gramStart"/>
       <w:r>
         <w:t>GA</w:t>
       </w:r>
@@ -415,8 +371,6 @@
       <w:r>
         <w:t>Data</w:t>
       </w:r>
-      <w:proofErr w:type="spellEnd"/>
-      <w:proofErr w:type="gramEnd"/>
     </w:p>
     <w:p>
       <w:r>
@@ -467,73 +421,25 @@
       <w:r>
         <w:t xml:space="preserve"> 2. </w:t>
       </w:r>
-      <w:proofErr w:type="spellStart"/>
-      <w:proofErr w:type="gramStart"/>
       <w:r>
         <w:t>AG.Data</w:t>
       </w:r>
-      <w:proofErr w:type="spellEnd"/>
-      <w:proofErr w:type="gramEnd"/>
-    </w:p>
-    <w:p>
-      <w:r>
-        <w:t xml:space="preserve">The </w:t>
-      </w:r>
-      <w:proofErr w:type="spellStart"/>
-      <w:proofErr w:type="gramStart"/>
-      <w:r>
-        <w:t>AG.Data</w:t>
-      </w:r>
-      <w:proofErr w:type="spellEnd"/>
-      <w:proofErr w:type="gramEnd"/>
-      <w:r>
-        <w:t xml:space="preserve"> project contains five</w:t>
+    </w:p>
+    <w:p>
+      <w:r>
+        <w:t>The AG.Data project contains five</w:t>
       </w:r>
       <w:r>
         <w:t xml:space="preserve"> contracts</w:t>
       </w:r>
       <w:r>
-        <w:t xml:space="preserve">. These interfaces define the functionality of the services declared in the Services folder. The </w:t>
-      </w:r>
-      <w:proofErr w:type="spellStart"/>
-      <w:r>
-        <w:t>IBuilder</w:t>
-      </w:r>
-      <w:proofErr w:type="spellEnd"/>
-      <w:r>
-        <w:t xml:space="preserve"> defines the Build function which is inherited by the </w:t>
-      </w:r>
-      <w:proofErr w:type="spellStart"/>
-      <w:r>
-        <w:t>ITweetBuilder</w:t>
-      </w:r>
-      <w:proofErr w:type="spellEnd"/>
-      <w:r>
-        <w:t xml:space="preserve"> and </w:t>
-      </w:r>
-      <w:proofErr w:type="spellStart"/>
-      <w:r>
-        <w:t>IUserBuilder</w:t>
-      </w:r>
-      <w:proofErr w:type="spellEnd"/>
-      <w:r>
-        <w:t xml:space="preserve"> interfaces. Additional specialized functions can be defined in </w:t>
-      </w:r>
-      <w:proofErr w:type="spellStart"/>
-      <w:r>
-        <w:t>ITweetBuilder</w:t>
-      </w:r>
-      <w:proofErr w:type="spellEnd"/>
-      <w:r>
-        <w:t xml:space="preserve"> and </w:t>
-      </w:r>
-      <w:proofErr w:type="spellStart"/>
-      <w:r>
-        <w:t>IUserBuilder</w:t>
-      </w:r>
-      <w:proofErr w:type="spellEnd"/>
-      <w:r>
-        <w:t>.</w:t>
+        <w:t>. These interfaces define the functionality of the services declared in the Services folder. The IBuilder defines the Build function which is inherited by the ITweetBuilder and IUserBuilder interfaces.</w:t>
+      </w:r>
+      <w:r>
+        <w:t xml:space="preserve"> This conforms to Interface Seggregation Principle.</w:t>
+      </w:r>
+      <w:r>
+        <w:t xml:space="preserve"> Additional specialized functions can be defined in ITweetBuilder and IUserBuilder.</w:t>
       </w:r>
       <w:r>
         <w:t xml:space="preserve"> </w:t>
@@ -547,14 +453,12 @@
           <w:numId w:val="6"/>
         </w:numPr>
       </w:pPr>
-      <w:proofErr w:type="spellStart"/>
       <w:r>
         <w:t>I</w:t>
       </w:r>
       <w:r>
         <w:t>UserBuilder</w:t>
       </w:r>
-      <w:proofErr w:type="spellEnd"/>
       <w:r>
         <w:t xml:space="preserve"> </w:t>
       </w:r>
@@ -562,29 +466,16 @@
         <w:t>is implemented as a service to perform</w:t>
       </w:r>
       <w:r>
-        <w:t xml:space="preserve"> the reading of the user.txt file. The actual reading is delegated to the </w:t>
-      </w:r>
-      <w:proofErr w:type="spellStart"/>
-      <w:r>
-        <w:t>IFileReader</w:t>
-      </w:r>
-      <w:proofErr w:type="spellEnd"/>
-      <w:r>
-        <w:t xml:space="preserve"> which is injected into the </w:t>
-      </w:r>
-      <w:proofErr w:type="spellStart"/>
-      <w:r>
-        <w:t>UserBuilder</w:t>
-      </w:r>
-      <w:proofErr w:type="spellEnd"/>
-      <w:r>
-        <w:t xml:space="preserve"> service during runtime</w:t>
+        <w:t xml:space="preserve"> the reading of the user.txt file. The actual reading is delegated to the IFileReader which is injected into the UserBuilder service during runtime</w:t>
       </w:r>
       <w:r>
         <w:t>.</w:t>
       </w:r>
       <w:r>
         <w:t xml:space="preserve"> This separates the file reading logic into its own class and can easily be swopped out for another implementation. </w:t>
+      </w:r>
+      <w:r>
+        <w:t>The rest of the UserBuilder service creates a list of users from the text file.</w:t>
       </w:r>
     </w:p>
     <w:p>
@@ -595,19 +486,29 @@
           <w:numId w:val="6"/>
         </w:numPr>
       </w:pPr>
-      <w:proofErr w:type="spellStart"/>
       <w:r>
         <w:t>I</w:t>
       </w:r>
       <w:r>
-        <w:t>ProdService</w:t>
-      </w:r>
-      <w:proofErr w:type="spellEnd"/>
+        <w:t>TweetBuilder</w:t>
+      </w:r>
       <w:r>
         <w:t xml:space="preserve"> is </w:t>
       </w:r>
       <w:r>
-        <w:t xml:space="preserve">implemented as a service to query and update products. </w:t>
+        <w:t xml:space="preserve">implemented as a service </w:t>
+      </w:r>
+      <w:r>
+        <w:t>to read the tweet.txt file</w:t>
+      </w:r>
+      <w:r>
+        <w:t>.</w:t>
+      </w:r>
+      <w:r>
+        <w:t xml:space="preserve"> The IFileReader is injected into the services during runtime. This will read the file and tweets are generated and stored in a list.</w:t>
+      </w:r>
+      <w:r>
+        <w:t xml:space="preserve"> </w:t>
       </w:r>
     </w:p>
     <w:p>
@@ -618,40 +519,37 @@
           <w:numId w:val="6"/>
         </w:numPr>
       </w:pPr>
-      <w:proofErr w:type="spellStart"/>
-      <w:r>
-        <w:t>ILoggerService</w:t>
-      </w:r>
-      <w:proofErr w:type="spellEnd"/>
-      <w:r>
-        <w:t xml:space="preserve"> is used to implement the </w:t>
-      </w:r>
-      <w:proofErr w:type="spellStart"/>
-      <w:r>
-        <w:t>NLog</w:t>
-      </w:r>
-      <w:proofErr w:type="spellEnd"/>
-      <w:r>
-        <w:t xml:space="preserve"> logger package. </w:t>
+      <w:r>
+        <w:t>IFileReader is implemented is implemented as a service used to reading a provided text file. The concrete implementation is stored in the AG.Infrastruture as this can be seen as cross-cutting concerns.</w:t>
       </w:r>
     </w:p>
     <w:p>
       <w:r>
         <w:t>These interfaces are injected through dependency injection and makes it easier to perform testing. Implementation can be easily swopped out just by defining another concrete implementation in the DI container.</w:t>
       </w:r>
+      <w:r>
+        <w:t xml:space="preserve"> The concrete </w:t>
+      </w:r>
+      <w:r>
+        <w:lastRenderedPageBreak/>
+        <w:t>classes are stored in the AG.Services. Further separation of logic is stored in the TweetManagerHelper and TweetValidator static classes declared in the Helper folder. This keeps the high-level classes clean from low level details. This conforms to the Single Responsibility Principle.</w:t>
+      </w:r>
     </w:p>
     <w:p>
       <w:pPr>
         <w:pStyle w:val="Heading3"/>
       </w:pPr>
       <w:r>
-        <w:lastRenderedPageBreak/>
-        <w:t xml:space="preserve">Project 4 - </w:t>
-      </w:r>
-      <w:proofErr w:type="spellStart"/>
-      <w:proofErr w:type="gramStart"/>
-      <w:r>
-        <w:t>CE</w:t>
+        <w:t xml:space="preserve">Project </w:t>
+      </w:r>
+      <w:r>
+        <w:t>3</w:t>
+      </w:r>
+      <w:r>
+        <w:t xml:space="preserve"> - </w:t>
+      </w:r>
+      <w:r>
+        <w:t>AG</w:t>
       </w:r>
       <w:r>
         <w:t>.</w:t>
@@ -659,8 +557,6 @@
       <w:r>
         <w:t>IoC</w:t>
       </w:r>
-      <w:proofErr w:type="spellEnd"/>
-      <w:proofErr w:type="gramEnd"/>
     </w:p>
     <w:p>
       <w:r>
@@ -714,10 +610,8 @@
       <w:r>
         <w:t xml:space="preserve">. </w:t>
       </w:r>
-      <w:proofErr w:type="spellStart"/>
-      <w:proofErr w:type="gramStart"/>
-      <w:r>
-        <w:t>CE</w:t>
+      <w:r>
+        <w:t>AG</w:t>
       </w:r>
       <w:r>
         <w:t>.</w:t>
@@ -725,8 +619,6 @@
       <w:r>
         <w:t>IoC</w:t>
       </w:r>
-      <w:proofErr w:type="spellEnd"/>
-      <w:proofErr w:type="gramEnd"/>
     </w:p>
     <w:p>
       <w:r>
@@ -747,11 +639,9 @@
       <w:r>
         <w:t xml:space="preserve">is normally done inside the </w:t>
       </w:r>
-      <w:proofErr w:type="spellStart"/>
-      <w:r>
-        <w:t>Startup.cs</w:t>
-      </w:r>
-      <w:proofErr w:type="spellEnd"/>
+      <w:r>
+        <w:t>Main.cs</w:t>
+      </w:r>
       <w:r>
         <w:t xml:space="preserve"> class but </w:t>
       </w:r>
@@ -767,43 +657,33 @@
       <w:r>
         <w:t xml:space="preserve"> a separate project, it keeps the </w:t>
       </w:r>
-      <w:proofErr w:type="spellStart"/>
-      <w:r>
-        <w:t>S</w:t>
-      </w:r>
-      <w:r>
-        <w:t>tartup.cs</w:t>
-      </w:r>
-      <w:proofErr w:type="spellEnd"/>
-      <w:r>
-        <w:t xml:space="preserve"> cleaner.</w:t>
+      <w:r>
+        <w:t>Main</w:t>
+      </w:r>
+      <w:r>
+        <w:t>.cs cleaner.</w:t>
       </w:r>
     </w:p>
     <w:p/>
-    <w:p/>
     <w:p>
       <w:pPr>
         <w:pStyle w:val="Heading3"/>
       </w:pPr>
       <w:r>
-        <w:t xml:space="preserve">Project 5 - </w:t>
-      </w:r>
-      <w:proofErr w:type="spellStart"/>
-      <w:proofErr w:type="gramStart"/>
-      <w:r>
-        <w:t>CE</w:t>
-      </w:r>
-      <w:r>
-        <w:t>.</w:t>
-      </w:r>
-      <w:r>
-        <w:t>Service</w:t>
-      </w:r>
-      <w:r>
-        <w:t>s</w:t>
-      </w:r>
-      <w:proofErr w:type="spellEnd"/>
-      <w:proofErr w:type="gramEnd"/>
+        <w:t xml:space="preserve">Project </w:t>
+      </w:r>
+      <w:r>
+        <w:t>4</w:t>
+      </w:r>
+      <w:r>
+        <w:t xml:space="preserve"> - </w:t>
+      </w:r>
+      <w:r>
+        <w:t>AG</w:t>
+      </w:r>
+      <w:r>
+        <w:t>.Test</w:t>
+      </w:r>
     </w:p>
     <w:p>
       <w:r>
@@ -811,10 +691,10 @@
           <w:noProof/>
         </w:rPr>
         <w:drawing>
-          <wp:inline distT="0" distB="0" distL="0" distR="0" wp14:anchorId="7F1D47E7" wp14:editId="215C6141">
-            <wp:extent cx="2352675" cy="2038350"/>
+          <wp:inline distT="0" distB="0" distL="0" distR="0" wp14:anchorId="27231E13" wp14:editId="09458809">
+            <wp:extent cx="2943225" cy="1847850"/>
             <wp:effectExtent l="0" t="0" r="9525" b="0"/>
-            <wp:docPr id="16" name="Picture 16"/>
+            <wp:docPr id="17" name="Picture 17"/>
             <wp:cNvGraphicFramePr>
               <a:graphicFrameLocks xmlns:a="http://schemas.openxmlformats.org/drawingml/2006/main" noChangeAspect="1"/>
             </wp:cNvGraphicFramePr>
@@ -834,126 +714,6 @@
                   <pic:spPr>
                     <a:xfrm>
                       <a:off x="0" y="0"/>
-                      <a:ext cx="2352675" cy="2038350"/>
-                    </a:xfrm>
-                    <a:prstGeom prst="rect">
-                      <a:avLst/>
-                    </a:prstGeom>
-                  </pic:spPr>
-                </pic:pic>
-              </a:graphicData>
-            </a:graphic>
-          </wp:inline>
-        </w:drawing>
-      </w:r>
-    </w:p>
-    <w:p>
-      <w:r>
-        <w:t xml:space="preserve">Fig </w:t>
-      </w:r>
-      <w:r>
-        <w:t>4</w:t>
-      </w:r>
-      <w:r>
-        <w:t xml:space="preserve">.  </w:t>
-      </w:r>
-      <w:proofErr w:type="spellStart"/>
-      <w:proofErr w:type="gramStart"/>
-      <w:r>
-        <w:t>CE</w:t>
-      </w:r>
-      <w:r>
-        <w:t>.Service</w:t>
-      </w:r>
-      <w:proofErr w:type="spellEnd"/>
-      <w:proofErr w:type="gramEnd"/>
-    </w:p>
-    <w:p>
-      <w:r>
-        <w:t xml:space="preserve">The </w:t>
-      </w:r>
-      <w:r>
-        <w:t xml:space="preserve">service </w:t>
-      </w:r>
-      <w:r>
-        <w:t xml:space="preserve">project is used </w:t>
-      </w:r>
-      <w:r>
-        <w:t xml:space="preserve">to separate the different functions into separate logical </w:t>
-      </w:r>
-      <w:r>
-        <w:t>components</w:t>
-      </w:r>
-      <w:r>
-        <w:t xml:space="preserve">. The </w:t>
-      </w:r>
-      <w:r>
-        <w:t>service classes implement the corresponding interfaces in</w:t>
-      </w:r>
-      <w:r>
-        <w:t xml:space="preserve"> </w:t>
-      </w:r>
-      <w:proofErr w:type="spellStart"/>
-      <w:proofErr w:type="gramStart"/>
-      <w:r>
-        <w:t>CE</w:t>
-      </w:r>
-      <w:r>
-        <w:t>.Contracts</w:t>
-      </w:r>
-      <w:proofErr w:type="spellEnd"/>
-      <w:proofErr w:type="gramEnd"/>
-      <w:r>
-        <w:t xml:space="preserve"> project which is then injected into the controllers.</w:t>
-      </w:r>
-    </w:p>
-    <w:p>
-      <w:pPr>
-        <w:pStyle w:val="Heading3"/>
-      </w:pPr>
-      <w:r>
-        <w:t xml:space="preserve">Project 6 - </w:t>
-      </w:r>
-      <w:proofErr w:type="spellStart"/>
-      <w:proofErr w:type="gramStart"/>
-      <w:r>
-        <w:t>CE</w:t>
-      </w:r>
-      <w:r>
-        <w:t>.Test</w:t>
-      </w:r>
-      <w:proofErr w:type="spellEnd"/>
-      <w:proofErr w:type="gramEnd"/>
-    </w:p>
-    <w:p>
-      <w:r>
-        <w:rPr>
-          <w:noProof/>
-        </w:rPr>
-        <w:drawing>
-          <wp:inline distT="0" distB="0" distL="0" distR="0" wp14:anchorId="27231E13" wp14:editId="09458809">
-            <wp:extent cx="2943225" cy="1847850"/>
-            <wp:effectExtent l="0" t="0" r="9525" b="0"/>
-            <wp:docPr id="17" name="Picture 17"/>
-            <wp:cNvGraphicFramePr>
-              <a:graphicFrameLocks xmlns:a="http://schemas.openxmlformats.org/drawingml/2006/main" noChangeAspect="1"/>
-            </wp:cNvGraphicFramePr>
-            <a:graphic xmlns:a="http://schemas.openxmlformats.org/drawingml/2006/main">
-              <a:graphicData uri="http://schemas.openxmlformats.org/drawingml/2006/picture">
-                <pic:pic xmlns:pic="http://schemas.openxmlformats.org/drawingml/2006/picture">
-                  <pic:nvPicPr>
-                    <pic:cNvPr id="1" name=""/>
-                    <pic:cNvPicPr/>
-                  </pic:nvPicPr>
-                  <pic:blipFill>
-                    <a:blip r:embed="rId9"/>
-                    <a:stretch>
-                      <a:fillRect/>
-                    </a:stretch>
-                  </pic:blipFill>
-                  <pic:spPr>
-                    <a:xfrm>
-                      <a:off x="0" y="0"/>
                       <a:ext cx="2943225" cy="1847850"/>
                     </a:xfrm>
                     <a:prstGeom prst="rect">
@@ -969,37 +729,30 @@
     </w:p>
     <w:p>
       <w:r>
-        <w:lastRenderedPageBreak/>
         <w:t>Fig</w:t>
       </w:r>
       <w:r>
-        <w:t xml:space="preserve"> 5.</w:t>
-      </w:r>
-      <w:r>
         <w:t xml:space="preserve"> </w:t>
       </w:r>
-      <w:proofErr w:type="spellStart"/>
-      <w:proofErr w:type="gramStart"/>
-      <w:r>
-        <w:t>CE</w:t>
+      <w:r>
+        <w:t>4</w:t>
+      </w:r>
+      <w:r>
+        <w:t>.</w:t>
+      </w:r>
+      <w:r>
+        <w:t xml:space="preserve"> </w:t>
+      </w:r>
+      <w:r>
+        <w:t>AG</w:t>
       </w:r>
       <w:r>
         <w:t>.Test</w:t>
       </w:r>
-      <w:proofErr w:type="spellEnd"/>
-      <w:proofErr w:type="gramEnd"/>
-    </w:p>
-    <w:p>
-      <w:r>
-        <w:t xml:space="preserve">The last project is an </w:t>
-      </w:r>
-      <w:proofErr w:type="spellStart"/>
-      <w:r>
-        <w:t>Xunit</w:t>
-      </w:r>
-      <w:proofErr w:type="spellEnd"/>
-      <w:r>
-        <w:t xml:space="preserve"> test project</w:t>
+    </w:p>
+    <w:p>
+      <w:r>
+        <w:t>The last project is an Xunit test project</w:t>
       </w:r>
       <w:r>
         <w:t xml:space="preserve"> for running unit tests. </w:t>
@@ -1013,1025 +766,6 @@
     <w:p/>
     <w:p/>
     <w:p/>
-    <w:p/>
-    <w:p/>
-    <w:p/>
-    <w:p>
-      <w:r>
-        <w:t>CE</w:t>
-      </w:r>
-      <w:r>
-        <w:t>.UI</w:t>
-      </w:r>
-    </w:p>
-    <w:p>
-      <w:r>
-        <w:rPr>
-          <w:noProof/>
-        </w:rPr>
-        <w:lastRenderedPageBreak/>
-        <w:drawing>
-          <wp:inline distT="0" distB="0" distL="0" distR="0" wp14:anchorId="0099394D" wp14:editId="1138014A">
-            <wp:extent cx="2876550" cy="5791200"/>
-            <wp:effectExtent l="0" t="0" r="0" b="0"/>
-            <wp:docPr id="18" name="Picture 18"/>
-            <wp:cNvGraphicFramePr>
-              <a:graphicFrameLocks xmlns:a="http://schemas.openxmlformats.org/drawingml/2006/main" noChangeAspect="1"/>
-            </wp:cNvGraphicFramePr>
-            <a:graphic xmlns:a="http://schemas.openxmlformats.org/drawingml/2006/main">
-              <a:graphicData uri="http://schemas.openxmlformats.org/drawingml/2006/picture">
-                <pic:pic xmlns:pic="http://schemas.openxmlformats.org/drawingml/2006/picture">
-                  <pic:nvPicPr>
-                    <pic:cNvPr id="1" name=""/>
-                    <pic:cNvPicPr/>
-                  </pic:nvPicPr>
-                  <pic:blipFill>
-                    <a:blip r:embed="rId10"/>
-                    <a:stretch>
-                      <a:fillRect/>
-                    </a:stretch>
-                  </pic:blipFill>
-                  <pic:spPr>
-                    <a:xfrm>
-                      <a:off x="0" y="0"/>
-                      <a:ext cx="2876550" cy="5791200"/>
-                    </a:xfrm>
-                    <a:prstGeom prst="rect">
-                      <a:avLst/>
-                    </a:prstGeom>
-                  </pic:spPr>
-                </pic:pic>
-              </a:graphicData>
-            </a:graphic>
-          </wp:inline>
-        </w:drawing>
-      </w:r>
-    </w:p>
-    <w:p>
-      <w:r>
-        <w:t xml:space="preserve">Fig </w:t>
-      </w:r>
-      <w:r>
-        <w:t>6</w:t>
-      </w:r>
-      <w:r>
-        <w:t>.</w:t>
-      </w:r>
-      <w:r>
-        <w:t xml:space="preserve"> Angular client project</w:t>
-      </w:r>
-    </w:p>
-    <w:p>
-      <w:r>
-        <w:t>As mentioned, the frontend is done in Angular 12. No specific version 12 commands were used so this should work in earlier versions of angular.</w:t>
-      </w:r>
-    </w:p>
-    <w:p>
-      <w:r>
-        <w:t xml:space="preserve">The Fig </w:t>
-      </w:r>
-      <w:r>
-        <w:t>6</w:t>
-      </w:r>
-      <w:r>
-        <w:t xml:space="preserve"> shows the logical structure of the frontend – </w:t>
-      </w:r>
-    </w:p>
-    <w:p>
-      <w:pPr>
-        <w:pStyle w:val="ListParagraph"/>
-        <w:numPr>
-          <w:ilvl w:val="0"/>
-          <w:numId w:val="2"/>
-        </w:numPr>
-      </w:pPr>
-      <w:r>
-        <w:t>Components: This houses the different components used in the project.</w:t>
-      </w:r>
-    </w:p>
-    <w:p>
-      <w:pPr>
-        <w:pStyle w:val="ListParagraph"/>
-        <w:numPr>
-          <w:ilvl w:val="0"/>
-          <w:numId w:val="2"/>
-        </w:numPr>
-      </w:pPr>
-      <w:r>
-        <w:t xml:space="preserve">Services: there are </w:t>
-      </w:r>
-      <w:r>
-        <w:t>two</w:t>
-      </w:r>
-      <w:r>
-        <w:t xml:space="preserve"> services in the Services folder that communicates with the </w:t>
-      </w:r>
-      <w:proofErr w:type="spellStart"/>
-      <w:proofErr w:type="gramStart"/>
-      <w:r>
-        <w:t>CE.</w:t>
-      </w:r>
-      <w:r>
-        <w:t>Api</w:t>
-      </w:r>
-      <w:proofErr w:type="spellEnd"/>
-      <w:proofErr w:type="gramEnd"/>
-      <w:r>
-        <w:t xml:space="preserve"> project by sending data in the form of parameters. </w:t>
-      </w:r>
-    </w:p>
-    <w:p>
-      <w:pPr>
-        <w:pStyle w:val="ListParagraph"/>
-        <w:numPr>
-          <w:ilvl w:val="0"/>
-          <w:numId w:val="2"/>
-        </w:numPr>
-      </w:pPr>
-      <w:r>
-        <w:t xml:space="preserve">Models: contains the </w:t>
-      </w:r>
-      <w:r>
-        <w:t>entities</w:t>
-      </w:r>
-      <w:r>
-        <w:t xml:space="preserve"> used in the project. </w:t>
-      </w:r>
-    </w:p>
-    <w:p>
-      <w:pPr>
-        <w:pStyle w:val="Heading3"/>
-      </w:pPr>
-      <w:r>
-        <w:lastRenderedPageBreak/>
-        <w:t>List of IN PROGRESS orders</w:t>
-      </w:r>
-    </w:p>
-    <w:p>
-      <w:r>
-        <w:rPr>
-          <w:noProof/>
-        </w:rPr>
-        <w:drawing>
-          <wp:inline distT="0" distB="0" distL="0" distR="0" wp14:anchorId="6123C137" wp14:editId="66570792">
-            <wp:extent cx="6677660" cy="1796415"/>
-            <wp:effectExtent l="0" t="0" r="8890" b="0"/>
-            <wp:docPr id="19" name="Picture 19"/>
-            <wp:cNvGraphicFramePr>
-              <a:graphicFrameLocks xmlns:a="http://schemas.openxmlformats.org/drawingml/2006/main" noChangeAspect="1"/>
-            </wp:cNvGraphicFramePr>
-            <a:graphic xmlns:a="http://schemas.openxmlformats.org/drawingml/2006/main">
-              <a:graphicData uri="http://schemas.openxmlformats.org/drawingml/2006/picture">
-                <pic:pic xmlns:pic="http://schemas.openxmlformats.org/drawingml/2006/picture">
-                  <pic:nvPicPr>
-                    <pic:cNvPr id="1" name=""/>
-                    <pic:cNvPicPr/>
-                  </pic:nvPicPr>
-                  <pic:blipFill>
-                    <a:blip r:embed="rId11"/>
-                    <a:stretch>
-                      <a:fillRect/>
-                    </a:stretch>
-                  </pic:blipFill>
-                  <pic:spPr>
-                    <a:xfrm>
-                      <a:off x="0" y="0"/>
-                      <a:ext cx="6677660" cy="1796415"/>
-                    </a:xfrm>
-                    <a:prstGeom prst="rect">
-                      <a:avLst/>
-                    </a:prstGeom>
-                  </pic:spPr>
-                </pic:pic>
-              </a:graphicData>
-            </a:graphic>
-          </wp:inline>
-        </w:drawing>
-      </w:r>
-    </w:p>
-    <w:p>
-      <w:r>
-        <w:t xml:space="preserve">Fig </w:t>
-      </w:r>
-      <w:r>
-        <w:t>7</w:t>
-      </w:r>
-      <w:r>
-        <w:t xml:space="preserve">. </w:t>
-      </w:r>
-      <w:r>
-        <w:t>Orders in Progress</w:t>
-      </w:r>
-    </w:p>
-    <w:p>
-      <w:r>
-        <w:t xml:space="preserve">Fig </w:t>
-      </w:r>
-      <w:r>
-        <w:t>7</w:t>
-      </w:r>
-      <w:r>
-        <w:t xml:space="preserve"> shows the </w:t>
-      </w:r>
-      <w:r>
-        <w:t>list of in progress orders</w:t>
-      </w:r>
-      <w:r>
-        <w:t xml:space="preserve">. </w:t>
-      </w:r>
-      <w:r>
-        <w:t xml:space="preserve"> Clicking on the ‘Orders </w:t>
-      </w:r>
-      <w:proofErr w:type="gramStart"/>
-      <w:r>
-        <w:t>In</w:t>
-      </w:r>
-      <w:proofErr w:type="gramEnd"/>
-      <w:r>
-        <w:t xml:space="preserve"> Progress’ hyperlink near the top left corner, a call to the orders service is made. This service will in turn contact the backend service which will make an </w:t>
-      </w:r>
-      <w:proofErr w:type="spellStart"/>
-      <w:r>
-        <w:t>api</w:t>
-      </w:r>
-      <w:proofErr w:type="spellEnd"/>
-      <w:r>
-        <w:t xml:space="preserve"> call to the public endpoint. </w:t>
-      </w:r>
-      <w:r>
-        <w:t>Data is then passed all the way to the client device where it is displayed. Communication is asynchronous.</w:t>
-      </w:r>
-    </w:p>
-    <w:p/>
-    <w:p>
-      <w:r>
-        <w:rPr>
-          <w:noProof/>
-        </w:rPr>
-        <w:drawing>
-          <wp:inline distT="0" distB="0" distL="0" distR="0" wp14:anchorId="6FCF035C" wp14:editId="19E21440">
-            <wp:extent cx="6677660" cy="1610995"/>
-            <wp:effectExtent l="0" t="0" r="8890" b="8255"/>
-            <wp:docPr id="20" name="Picture 20"/>
-            <wp:cNvGraphicFramePr>
-              <a:graphicFrameLocks xmlns:a="http://schemas.openxmlformats.org/drawingml/2006/main" noChangeAspect="1"/>
-            </wp:cNvGraphicFramePr>
-            <a:graphic xmlns:a="http://schemas.openxmlformats.org/drawingml/2006/main">
-              <a:graphicData uri="http://schemas.openxmlformats.org/drawingml/2006/picture">
-                <pic:pic xmlns:pic="http://schemas.openxmlformats.org/drawingml/2006/picture">
-                  <pic:nvPicPr>
-                    <pic:cNvPr id="1" name=""/>
-                    <pic:cNvPicPr/>
-                  </pic:nvPicPr>
-                  <pic:blipFill>
-                    <a:blip r:embed="rId12"/>
-                    <a:stretch>
-                      <a:fillRect/>
-                    </a:stretch>
-                  </pic:blipFill>
-                  <pic:spPr>
-                    <a:xfrm>
-                      <a:off x="0" y="0"/>
-                      <a:ext cx="6677660" cy="1610995"/>
-                    </a:xfrm>
-                    <a:prstGeom prst="rect">
-                      <a:avLst/>
-                    </a:prstGeom>
-                  </pic:spPr>
-                </pic:pic>
-              </a:graphicData>
-            </a:graphic>
-          </wp:inline>
-        </w:drawing>
-      </w:r>
-    </w:p>
-    <w:p>
-      <w:r>
-        <w:t>Fig</w:t>
-      </w:r>
-      <w:r>
-        <w:t xml:space="preserve"> 8.</w:t>
-      </w:r>
-      <w:r>
-        <w:t xml:space="preserve"> Top Five products</w:t>
-      </w:r>
-    </w:p>
-    <w:p>
-      <w:r>
-        <w:t>By clicking on the Top Five Products link, the same communication pattern is followed as in Fig 9 to display a list of the top five products being sold.</w:t>
-      </w:r>
-    </w:p>
-    <w:p/>
-    <w:p/>
-    <w:p>
-      <w:r>
-        <w:rPr>
-          <w:noProof/>
-        </w:rPr>
-        <w:lastRenderedPageBreak/>
-        <w:drawing>
-          <wp:inline distT="0" distB="0" distL="0" distR="0" wp14:anchorId="5ABCE5DA" wp14:editId="4682D29B">
-            <wp:extent cx="6677660" cy="2589530"/>
-            <wp:effectExtent l="0" t="0" r="8890" b="1270"/>
-            <wp:docPr id="21" name="Picture 21"/>
-            <wp:cNvGraphicFramePr>
-              <a:graphicFrameLocks xmlns:a="http://schemas.openxmlformats.org/drawingml/2006/main" noChangeAspect="1"/>
-            </wp:cNvGraphicFramePr>
-            <a:graphic xmlns:a="http://schemas.openxmlformats.org/drawingml/2006/main">
-              <a:graphicData uri="http://schemas.openxmlformats.org/drawingml/2006/picture">
-                <pic:pic xmlns:pic="http://schemas.openxmlformats.org/drawingml/2006/picture">
-                  <pic:nvPicPr>
-                    <pic:cNvPr id="1" name=""/>
-                    <pic:cNvPicPr/>
-                  </pic:nvPicPr>
-                  <pic:blipFill>
-                    <a:blip r:embed="rId13"/>
-                    <a:stretch>
-                      <a:fillRect/>
-                    </a:stretch>
-                  </pic:blipFill>
-                  <pic:spPr>
-                    <a:xfrm>
-                      <a:off x="0" y="0"/>
-                      <a:ext cx="6677660" cy="2589530"/>
-                    </a:xfrm>
-                    <a:prstGeom prst="rect">
-                      <a:avLst/>
-                    </a:prstGeom>
-                  </pic:spPr>
-                </pic:pic>
-              </a:graphicData>
-            </a:graphic>
-          </wp:inline>
-        </w:drawing>
-      </w:r>
-    </w:p>
-    <w:p>
-      <w:r>
-        <w:t xml:space="preserve">Fig </w:t>
-      </w:r>
-      <w:r>
-        <w:t>9</w:t>
-      </w:r>
-      <w:r>
-        <w:t>.</w:t>
-      </w:r>
-    </w:p>
-    <w:p>
-      <w:r>
-        <w:t>Fig 11 displays the stock update function. Click on the Update quantity. The list to the left is displayed. By clicking on any of the ‘Select’ buttons – the product detail is displayed in the detail table. Finally clicking on the right line will populate the text boxes. Change the quantity field and click on the ‘Update’ button. This will make post request to the backend server to update the right stock count.</w:t>
-      </w:r>
-    </w:p>
-    <w:p>
-      <w:r>
-        <w:t xml:space="preserve">Using Angular allows for dependency injection on the client side as well as an </w:t>
-      </w:r>
-      <w:proofErr w:type="spellStart"/>
-      <w:r>
-        <w:t>mvc</w:t>
-      </w:r>
-      <w:proofErr w:type="spellEnd"/>
-      <w:r>
-        <w:t xml:space="preserve"> dependency design patter to logically divide the logic into separate modules. The use if services allow for the reuse of components.</w:t>
-      </w:r>
-    </w:p>
-    <w:p/>
-    <w:p>
-      <w:r>
-        <w:t>Console Output</w:t>
-      </w:r>
-    </w:p>
-    <w:p>
-      <w:r>
-        <w:rPr>
-          <w:noProof/>
-        </w:rPr>
-        <w:drawing>
-          <wp:inline distT="0" distB="0" distL="0" distR="0" wp14:anchorId="3690107F" wp14:editId="54C4C8B0">
-            <wp:extent cx="5676900" cy="2962275"/>
-            <wp:effectExtent l="0" t="0" r="0" b="9525"/>
-            <wp:docPr id="3" name="Picture 3"/>
-            <wp:cNvGraphicFramePr>
-              <a:graphicFrameLocks xmlns:a="http://schemas.openxmlformats.org/drawingml/2006/main" noChangeAspect="1"/>
-            </wp:cNvGraphicFramePr>
-            <a:graphic xmlns:a="http://schemas.openxmlformats.org/drawingml/2006/main">
-              <a:graphicData uri="http://schemas.openxmlformats.org/drawingml/2006/picture">
-                <pic:pic xmlns:pic="http://schemas.openxmlformats.org/drawingml/2006/picture">
-                  <pic:nvPicPr>
-                    <pic:cNvPr id="1" name=""/>
-                    <pic:cNvPicPr/>
-                  </pic:nvPicPr>
-                  <pic:blipFill>
-                    <a:blip r:embed="rId14"/>
-                    <a:stretch>
-                      <a:fillRect/>
-                    </a:stretch>
-                  </pic:blipFill>
-                  <pic:spPr>
-                    <a:xfrm>
-                      <a:off x="0" y="0"/>
-                      <a:ext cx="5676900" cy="2962275"/>
-                    </a:xfrm>
-                    <a:prstGeom prst="rect">
-                      <a:avLst/>
-                    </a:prstGeom>
-                  </pic:spPr>
-                </pic:pic>
-              </a:graphicData>
-            </a:graphic>
-          </wp:inline>
-        </w:drawing>
-      </w:r>
-    </w:p>
-    <w:p>
-      <w:r>
-        <w:t xml:space="preserve">Fig </w:t>
-      </w:r>
-      <w:r>
-        <w:t>10</w:t>
-      </w:r>
-      <w:r>
-        <w:t>. Application menu</w:t>
-      </w:r>
-    </w:p>
-    <w:p>
-      <w:r>
-        <w:lastRenderedPageBreak/>
-        <w:t>Orders in progress</w:t>
-      </w:r>
-    </w:p>
-    <w:p>
-      <w:pPr>
-        <w:pStyle w:val="Heading2"/>
-        <w:spacing w:line="360" w:lineRule="auto"/>
-      </w:pPr>
-      <w:r>
-        <w:rPr>
-          <w:noProof/>
-        </w:rPr>
-        <w:drawing>
-          <wp:inline distT="0" distB="0" distL="0" distR="0" wp14:anchorId="644FF403" wp14:editId="36A5325D">
-            <wp:extent cx="6677660" cy="2457450"/>
-            <wp:effectExtent l="0" t="0" r="8890" b="0"/>
-            <wp:docPr id="4" name="Picture 4"/>
-            <wp:cNvGraphicFramePr>
-              <a:graphicFrameLocks xmlns:a="http://schemas.openxmlformats.org/drawingml/2006/main" noChangeAspect="1"/>
-            </wp:cNvGraphicFramePr>
-            <a:graphic xmlns:a="http://schemas.openxmlformats.org/drawingml/2006/main">
-              <a:graphicData uri="http://schemas.openxmlformats.org/drawingml/2006/picture">
-                <pic:pic xmlns:pic="http://schemas.openxmlformats.org/drawingml/2006/picture">
-                  <pic:nvPicPr>
-                    <pic:cNvPr id="1" name=""/>
-                    <pic:cNvPicPr/>
-                  </pic:nvPicPr>
-                  <pic:blipFill>
-                    <a:blip r:embed="rId15"/>
-                    <a:stretch>
-                      <a:fillRect/>
-                    </a:stretch>
-                  </pic:blipFill>
-                  <pic:spPr>
-                    <a:xfrm>
-                      <a:off x="0" y="0"/>
-                      <a:ext cx="6677660" cy="2457450"/>
-                    </a:xfrm>
-                    <a:prstGeom prst="rect">
-                      <a:avLst/>
-                    </a:prstGeom>
-                  </pic:spPr>
-                </pic:pic>
-              </a:graphicData>
-            </a:graphic>
-          </wp:inline>
-        </w:drawing>
-      </w:r>
-    </w:p>
-    <w:p>
-      <w:r>
-        <w:t>Fig 1</w:t>
-      </w:r>
-      <w:r>
-        <w:t>1</w:t>
-      </w:r>
-      <w:r>
-        <w:t>. Orders in progress</w:t>
-      </w:r>
-    </w:p>
-    <w:p>
-      <w:pPr>
-        <w:pStyle w:val="Heading2"/>
-        <w:spacing w:line="360" w:lineRule="auto"/>
-      </w:pPr>
-    </w:p>
-    <w:p>
-      <w:r>
-        <w:t>Fig 1</w:t>
-      </w:r>
-      <w:r>
-        <w:t>1</w:t>
-      </w:r>
-      <w:r>
-        <w:t xml:space="preserve"> shows the output of all the orders with a status of IN_PROGRESS. In the console application, I used the injected </w:t>
-      </w:r>
-      <w:proofErr w:type="spellStart"/>
-      <w:r>
-        <w:t>IOrderService</w:t>
-      </w:r>
-      <w:proofErr w:type="spellEnd"/>
-      <w:r>
-        <w:t xml:space="preserve"> interface to show the use of a different pattern. The logic is still reused from the </w:t>
-      </w:r>
-      <w:proofErr w:type="spellStart"/>
-      <w:r>
-        <w:t>Api</w:t>
-      </w:r>
-      <w:proofErr w:type="spellEnd"/>
-      <w:r>
-        <w:t xml:space="preserve"> implementation.</w:t>
-      </w:r>
-    </w:p>
-    <w:p>
-      <w:r>
-        <w:t>Two new classes (</w:t>
-      </w:r>
-      <w:proofErr w:type="spellStart"/>
-      <w:r>
-        <w:t>DisplayFormattedData.cs</w:t>
-      </w:r>
-      <w:proofErr w:type="spellEnd"/>
-      <w:r>
-        <w:t xml:space="preserve"> and </w:t>
-      </w:r>
-      <w:proofErr w:type="spellStart"/>
-      <w:r>
-        <w:t>DisplayFormattedProductData.cs</w:t>
-      </w:r>
-      <w:proofErr w:type="spellEnd"/>
-      <w:r>
-        <w:t xml:space="preserve">) are added to abstract the display logic away from the </w:t>
-      </w:r>
-      <w:r>
-        <w:t>Runtime class.</w:t>
-      </w:r>
-      <w:r>
-        <w:t xml:space="preserve"> </w:t>
-      </w:r>
-    </w:p>
-    <w:p/>
-    <w:p/>
-    <w:p/>
-    <w:p/>
-    <w:p/>
-    <w:p/>
-    <w:p/>
-    <w:p/>
-    <w:p/>
-    <w:p/>
-    <w:p/>
-    <w:p/>
-    <w:p/>
-    <w:p>
-      <w:r>
-        <w:lastRenderedPageBreak/>
-        <w:t>Top five Products</w:t>
-      </w:r>
-    </w:p>
-    <w:p>
-      <w:pPr>
-        <w:pStyle w:val="Heading2"/>
-        <w:spacing w:line="360" w:lineRule="auto"/>
-      </w:pPr>
-      <w:r>
-        <w:rPr>
-          <w:noProof/>
-        </w:rPr>
-        <w:drawing>
-          <wp:inline distT="0" distB="0" distL="0" distR="0" wp14:anchorId="71316899" wp14:editId="1C966E3B">
-            <wp:extent cx="6677660" cy="2343150"/>
-            <wp:effectExtent l="0" t="0" r="8890" b="0"/>
-            <wp:docPr id="5" name="Picture 5"/>
-            <wp:cNvGraphicFramePr>
-              <a:graphicFrameLocks xmlns:a="http://schemas.openxmlformats.org/drawingml/2006/main" noChangeAspect="1"/>
-            </wp:cNvGraphicFramePr>
-            <a:graphic xmlns:a="http://schemas.openxmlformats.org/drawingml/2006/main">
-              <a:graphicData uri="http://schemas.openxmlformats.org/drawingml/2006/picture">
-                <pic:pic xmlns:pic="http://schemas.openxmlformats.org/drawingml/2006/picture">
-                  <pic:nvPicPr>
-                    <pic:cNvPr id="1" name=""/>
-                    <pic:cNvPicPr/>
-                  </pic:nvPicPr>
-                  <pic:blipFill>
-                    <a:blip r:embed="rId16"/>
-                    <a:stretch>
-                      <a:fillRect/>
-                    </a:stretch>
-                  </pic:blipFill>
-                  <pic:spPr>
-                    <a:xfrm>
-                      <a:off x="0" y="0"/>
-                      <a:ext cx="6677660" cy="2343150"/>
-                    </a:xfrm>
-                    <a:prstGeom prst="rect">
-                      <a:avLst/>
-                    </a:prstGeom>
-                  </pic:spPr>
-                </pic:pic>
-              </a:graphicData>
-            </a:graphic>
-          </wp:inline>
-        </w:drawing>
-      </w:r>
-    </w:p>
-    <w:p>
-      <w:r>
-        <w:t>Fig 1</w:t>
-      </w:r>
-      <w:r>
-        <w:t>2</w:t>
-      </w:r>
-      <w:r>
-        <w:t>. Top Five products</w:t>
-      </w:r>
-    </w:p>
-    <w:p>
-      <w:pPr>
-        <w:pStyle w:val="Heading2"/>
-        <w:spacing w:line="360" w:lineRule="auto"/>
-      </w:pPr>
-    </w:p>
-    <w:p/>
-    <w:p/>
-    <w:p/>
-    <w:p/>
-    <w:p/>
-    <w:p/>
-    <w:p/>
-    <w:p/>
-    <w:p/>
-    <w:p/>
-    <w:p/>
-    <w:p/>
-    <w:p/>
-    <w:p/>
-    <w:p/>
-    <w:p/>
-    <w:p/>
-    <w:p>
-      <w:r>
-        <w:lastRenderedPageBreak/>
-        <w:t>Orders Listing activity diagram</w:t>
-      </w:r>
-    </w:p>
-    <w:p>
-      <w:r>
-        <w:rPr>
-          <w:noProof/>
-        </w:rPr>
-        <w:drawing>
-          <wp:inline distT="0" distB="0" distL="0" distR="0" wp14:anchorId="14436C9D" wp14:editId="7072E54B">
-            <wp:extent cx="7353300" cy="5438775"/>
-            <wp:effectExtent l="0" t="0" r="0" b="9525"/>
-            <wp:docPr id="6" name="Picture 6" descr="Diagram&#10;&#10;Description automatically generated"/>
-            <wp:cNvGraphicFramePr>
-              <a:graphicFrameLocks xmlns:a="http://schemas.openxmlformats.org/drawingml/2006/main" noChangeAspect="1"/>
-            </wp:cNvGraphicFramePr>
-            <a:graphic xmlns:a="http://schemas.openxmlformats.org/drawingml/2006/main">
-              <a:graphicData uri="http://schemas.openxmlformats.org/drawingml/2006/picture">
-                <pic:pic xmlns:pic="http://schemas.openxmlformats.org/drawingml/2006/picture">
-                  <pic:nvPicPr>
-                    <pic:cNvPr id="6" name="Picture 6" descr="Diagram&#10;&#10;Description automatically generated"/>
-                    <pic:cNvPicPr/>
-                  </pic:nvPicPr>
-                  <pic:blipFill>
-                    <a:blip r:embed="rId17">
-                      <a:extLst>
-                        <a:ext uri="{28A0092B-C50C-407E-A947-70E740481C1C}">
-                          <a14:useLocalDpi xmlns:a14="http://schemas.microsoft.com/office/drawing/2010/main" val="0"/>
-                        </a:ext>
-                      </a:extLst>
-                    </a:blip>
-                    <a:stretch>
-                      <a:fillRect/>
-                    </a:stretch>
-                  </pic:blipFill>
-                  <pic:spPr>
-                    <a:xfrm>
-                      <a:off x="0" y="0"/>
-                      <a:ext cx="7353300" cy="5438775"/>
-                    </a:xfrm>
-                    <a:prstGeom prst="rect">
-                      <a:avLst/>
-                    </a:prstGeom>
-                  </pic:spPr>
-                </pic:pic>
-              </a:graphicData>
-            </a:graphic>
-          </wp:inline>
-        </w:drawing>
-      </w:r>
-    </w:p>
-    <w:p>
-      <w:r>
-        <w:t>Fig 13. Get orders activity diagram</w:t>
-      </w:r>
-    </w:p>
-    <w:p/>
-    <w:p>
-      <w:pPr>
-        <w:pStyle w:val="Heading2"/>
-        <w:spacing w:line="360" w:lineRule="auto"/>
-      </w:pPr>
-      <w:r>
-        <w:t>Conclusion</w:t>
-      </w:r>
-    </w:p>
-    <w:p>
-      <w:pPr>
-        <w:spacing w:line="360" w:lineRule="auto"/>
-      </w:pPr>
-      <w:r>
-        <w:t>The construction of the solution is hopefully done in a way that support</w:t>
-      </w:r>
-      <w:r>
-        <w:t>s</w:t>
-      </w:r>
-      <w:r>
-        <w:t xml:space="preserve"> loose coupling and high cohesion. </w:t>
-      </w:r>
-    </w:p>
-    <w:p>
-      <w:pPr>
-        <w:pStyle w:val="ListParagraph"/>
-        <w:numPr>
-          <w:ilvl w:val="0"/>
-          <w:numId w:val="8"/>
-        </w:numPr>
-        <w:spacing w:line="360" w:lineRule="auto"/>
-      </w:pPr>
-      <w:r>
-        <w:t xml:space="preserve">Class, </w:t>
-      </w:r>
-      <w:proofErr w:type="gramStart"/>
-      <w:r>
-        <w:t>method</w:t>
-      </w:r>
-      <w:proofErr w:type="gramEnd"/>
-      <w:r>
-        <w:t xml:space="preserve"> and variable names are given meaningful values. The only time where x is used as variable is as a loop counter variable. </w:t>
-      </w:r>
-    </w:p>
-    <w:p>
-      <w:pPr>
-        <w:pStyle w:val="ListParagraph"/>
-        <w:numPr>
-          <w:ilvl w:val="0"/>
-          <w:numId w:val="8"/>
-        </w:numPr>
-        <w:spacing w:line="360" w:lineRule="auto"/>
-      </w:pPr>
-      <w:r>
-        <w:t>The controllers do not contain any logic. Filters can be used to remove redundant code such as try catch.</w:t>
-      </w:r>
-    </w:p>
-    <w:p>
-      <w:pPr>
-        <w:pStyle w:val="ListParagraph"/>
-        <w:numPr>
-          <w:ilvl w:val="0"/>
-          <w:numId w:val="8"/>
-        </w:numPr>
-        <w:spacing w:line="360" w:lineRule="auto"/>
-      </w:pPr>
-      <w:r>
-        <w:t>Fields are declared with a leading _ to indicate the role it plays and can be found at the top of each class.</w:t>
-      </w:r>
-    </w:p>
-    <w:p>
-      <w:pPr>
-        <w:pStyle w:val="ListParagraph"/>
-        <w:numPr>
-          <w:ilvl w:val="0"/>
-          <w:numId w:val="8"/>
-        </w:numPr>
-        <w:spacing w:line="360" w:lineRule="auto"/>
-      </w:pPr>
-      <w:r>
-        <w:lastRenderedPageBreak/>
-        <w:t xml:space="preserve">Any injected dependency (services) </w:t>
-      </w:r>
-      <w:r>
-        <w:t>is</w:t>
-      </w:r>
-      <w:r>
-        <w:t xml:space="preserve"> declared as read-only to keep it immutable.</w:t>
-      </w:r>
-    </w:p>
-    <w:p>
-      <w:pPr>
-        <w:pStyle w:val="ListParagraph"/>
-        <w:numPr>
-          <w:ilvl w:val="0"/>
-          <w:numId w:val="8"/>
-        </w:numPr>
-        <w:spacing w:line="360" w:lineRule="auto"/>
-      </w:pPr>
-      <w:r>
-        <w:t>Dividing the solution into separate projects, make the application more testable and maintainable.</w:t>
-      </w:r>
-    </w:p>
-    <w:p>
-      <w:pPr>
-        <w:pStyle w:val="ListParagraph"/>
-        <w:numPr>
-          <w:ilvl w:val="0"/>
-          <w:numId w:val="8"/>
-        </w:numPr>
-        <w:spacing w:line="360" w:lineRule="auto"/>
-      </w:pPr>
-      <w:r>
-        <w:t>Please note that all requests are handled asynchronously.</w:t>
-      </w:r>
-    </w:p>
-    <w:p>
-      <w:pPr>
-        <w:pStyle w:val="ListParagraph"/>
-        <w:numPr>
-          <w:ilvl w:val="0"/>
-          <w:numId w:val="8"/>
-        </w:numPr>
-        <w:spacing w:line="360" w:lineRule="auto"/>
-      </w:pPr>
-      <w:r>
-        <w:t>The solution is based on TDD.</w:t>
-      </w:r>
-    </w:p>
-    <w:p>
-      <w:r>
-        <w:t xml:space="preserve">To get the solution running: </w:t>
-      </w:r>
-    </w:p>
-    <w:p>
-      <w:pPr>
-        <w:pStyle w:val="ListParagraph"/>
-        <w:numPr>
-          <w:ilvl w:val="0"/>
-          <w:numId w:val="3"/>
-        </w:numPr>
-      </w:pPr>
-      <w:r>
-        <w:t xml:space="preserve">Start the </w:t>
-      </w:r>
-      <w:proofErr w:type="spellStart"/>
-      <w:r>
-        <w:t>api</w:t>
-      </w:r>
-      <w:proofErr w:type="spellEnd"/>
-      <w:r>
-        <w:t xml:space="preserve"> solution. The default </w:t>
-      </w:r>
-      <w:proofErr w:type="spellStart"/>
-      <w:r>
-        <w:t>url</w:t>
-      </w:r>
-      <w:proofErr w:type="spellEnd"/>
-      <w:r>
-        <w:t xml:space="preserve"> is </w:t>
-      </w:r>
-      <w:hyperlink r:id="rId18" w:history="1">
-        <w:r>
-          <w:rPr>
-            <w:rStyle w:val="Hyperlink"/>
-          </w:rPr>
-          <w:t>http://localhost:5000</w:t>
-        </w:r>
-      </w:hyperlink>
-      <w:r>
-        <w:t xml:space="preserve"> and </w:t>
-      </w:r>
-      <w:hyperlink r:id="rId19" w:history="1">
-        <w:r>
-          <w:rPr>
-            <w:rStyle w:val="Hyperlink"/>
-          </w:rPr>
-          <w:t>https://localhost:5001</w:t>
-        </w:r>
-      </w:hyperlink>
-      <w:r>
-        <w:t xml:space="preserve"> for https.</w:t>
-      </w:r>
-    </w:p>
-    <w:p>
-      <w:pPr>
-        <w:pStyle w:val="ListParagraph"/>
-        <w:numPr>
-          <w:ilvl w:val="0"/>
-          <w:numId w:val="3"/>
-        </w:numPr>
-      </w:pPr>
-      <w:r>
-        <w:t xml:space="preserve">After opening the angular solution – run the </w:t>
-      </w:r>
-      <w:proofErr w:type="spellStart"/>
-      <w:r>
-        <w:t>npm</w:t>
-      </w:r>
-      <w:proofErr w:type="spellEnd"/>
-      <w:r>
-        <w:t xml:space="preserve"> install command. This will install all the dependencies needed. </w:t>
-      </w:r>
-      <w:r>
-        <w:t xml:space="preserve"> </w:t>
-      </w:r>
-    </w:p>
-    <w:p>
-      <w:pPr>
-        <w:pStyle w:val="ListParagraph"/>
-        <w:numPr>
-          <w:ilvl w:val="0"/>
-          <w:numId w:val="3"/>
-        </w:numPr>
-      </w:pPr>
-      <w:r>
-        <w:t xml:space="preserve">Run the front end with ng serve. The default </w:t>
-      </w:r>
-      <w:proofErr w:type="spellStart"/>
-      <w:r>
-        <w:t>url</w:t>
-      </w:r>
-      <w:proofErr w:type="spellEnd"/>
-      <w:r>
-        <w:t xml:space="preserve"> is </w:t>
-      </w:r>
-      <w:hyperlink r:id="rId20" w:history="1">
-        <w:r>
-          <w:rPr>
-            <w:rStyle w:val="Hyperlink"/>
-          </w:rPr>
-          <w:t>http://localhost:4200</w:t>
-        </w:r>
-      </w:hyperlink>
-      <w:r>
-        <w:t>.</w:t>
-      </w:r>
-    </w:p>
-    <w:p>
-      <w:pPr>
-        <w:pStyle w:val="ListParagraph"/>
-        <w:numPr>
-          <w:ilvl w:val="0"/>
-          <w:numId w:val="3"/>
-        </w:numPr>
-      </w:pPr>
-      <w:r>
-        <w:t xml:space="preserve">Testing can also be performed with the use of swagger.  Go to </w:t>
-      </w:r>
-      <w:proofErr w:type="spellStart"/>
-      <w:r>
-        <w:t>url</w:t>
-      </w:r>
-      <w:proofErr w:type="spellEnd"/>
-      <w:r>
-        <w:t xml:space="preserve"> </w:t>
-      </w:r>
-      <w:hyperlink r:id="rId21" w:history="1">
-        <w:r>
-          <w:rPr>
-            <w:rStyle w:val="Hyperlink"/>
-          </w:rPr>
-          <w:t>https://localhost:5001/swagger/index.html</w:t>
-        </w:r>
-      </w:hyperlink>
-    </w:p>
-    <w:p>
-      <w:pPr>
-        <w:pStyle w:val="ListParagraph"/>
-        <w:numPr>
-          <w:ilvl w:val="0"/>
-          <w:numId w:val="3"/>
-        </w:numPr>
-      </w:pPr>
-      <w:r>
-        <w:t xml:space="preserve">Alternatively – import the </w:t>
-      </w:r>
-      <w:proofErr w:type="spellStart"/>
-      <w:r>
-        <w:t>the</w:t>
-      </w:r>
-      <w:proofErr w:type="spellEnd"/>
-      <w:r>
-        <w:t xml:space="preserve"> </w:t>
-      </w:r>
-      <w:proofErr w:type="spellStart"/>
-      <w:proofErr w:type="gramStart"/>
-      <w:r>
-        <w:t>swagger.json</w:t>
-      </w:r>
-      <w:proofErr w:type="spellEnd"/>
-      <w:proofErr w:type="gramEnd"/>
-      <w:r>
-        <w:t xml:space="preserve"> (included) into postman. This will setup all the existing endpoints in postman.</w:t>
-      </w:r>
-    </w:p>
     <w:p/>
     <w:p/>
     <w:p/>

</xml_diff>

<commit_message>
Updated the technical spec doc
</commit_message>
<xml_diff>
--- a/Docs/Technical Spec.docx
+++ b/Docs/Technical Spec.docx
@@ -222,11 +222,18 @@
         <w:t xml:space="preserve">. </w:t>
       </w:r>
       <w:r>
-        <w:t xml:space="preserve"> GA</w:t>
+        <w:t xml:space="preserve"> </w:t>
+      </w:r>
+      <w:proofErr w:type="spellStart"/>
+      <w:proofErr w:type="gramStart"/>
+      <w:r>
+        <w:t>GA</w:t>
       </w:r>
       <w:r>
         <w:t>.Cli</w:t>
       </w:r>
+      <w:proofErr w:type="spellEnd"/>
+      <w:proofErr w:type="gramEnd"/>
     </w:p>
     <w:p>
       <w:r>
@@ -275,17 +282,21 @@
         <w:t>Fig</w:t>
       </w:r>
       <w:r>
-        <w:t xml:space="preserve">. 1 - </w:t>
-      </w:r>
-      <w:r>
-        <w:t>CE</w:t>
-      </w:r>
-      <w:r>
-        <w:t>.Api</w:t>
-      </w:r>
-      <w:r>
-        <w:t xml:space="preserve"> / CE.Cli</w:t>
-      </w:r>
+        <w:t xml:space="preserve">. 1 </w:t>
+      </w:r>
+      <w:r>
+        <w:t>–</w:t>
+      </w:r>
+      <w:r>
+        <w:t xml:space="preserve"> </w:t>
+      </w:r>
+      <w:proofErr w:type="spellStart"/>
+      <w:proofErr w:type="gramStart"/>
+      <w:r>
+        <w:t>GA.Cli</w:t>
+      </w:r>
+      <w:proofErr w:type="spellEnd"/>
+      <w:proofErr w:type="gramEnd"/>
     </w:p>
     <w:p>
       <w:r>
@@ -297,8 +308,13 @@
       <w:r>
         <w:t xml:space="preserve"> of the </w:t>
       </w:r>
-      <w:r>
-        <w:t xml:space="preserve">Main.cs </w:t>
+      <w:proofErr w:type="spellStart"/>
+      <w:r>
+        <w:t>Main.cs</w:t>
+      </w:r>
+      <w:proofErr w:type="spellEnd"/>
+      <w:r>
+        <w:t xml:space="preserve"> </w:t>
       </w:r>
       <w:r>
         <w:t xml:space="preserve">file </w:t>
@@ -307,24 +323,51 @@
         <w:t>and</w:t>
       </w:r>
       <w:r>
-        <w:t xml:space="preserve"> the</w:t>
+        <w:t xml:space="preserve"> </w:t>
+      </w:r>
+      <w:proofErr w:type="spellStart"/>
+      <w:r>
+        <w:t>the</w:t>
       </w:r>
       <w:r>
         <w:t>TweetManager</w:t>
       </w:r>
+      <w:proofErr w:type="spellEnd"/>
       <w:r>
         <w:t xml:space="preserve">. </w:t>
       </w:r>
     </w:p>
     <w:p>
       <w:r>
-        <w:t xml:space="preserve">The TweetManager class contains the Run method which is invoked by the Main.cs class. The Run method contains the high-level logic to read and build a user and tweet list. The display of the results </w:t>
+        <w:t xml:space="preserve">The </w:t>
+      </w:r>
+      <w:proofErr w:type="spellStart"/>
+      <w:r>
+        <w:t>TweetManager</w:t>
+      </w:r>
+      <w:proofErr w:type="spellEnd"/>
+      <w:r>
+        <w:t xml:space="preserve"> class contains the Run method which is invoked by the </w:t>
+      </w:r>
+      <w:proofErr w:type="spellStart"/>
+      <w:r>
+        <w:t>Main.cs</w:t>
+      </w:r>
+      <w:proofErr w:type="spellEnd"/>
+      <w:r>
+        <w:t xml:space="preserve"> class. The Run method contains the high-level logic to read and build a user and tweet list. The display of the results </w:t>
       </w:r>
       <w:r>
         <w:t>is</w:t>
       </w:r>
       <w:r>
-        <w:t xml:space="preserve"> executed by the Run </w:t>
+        <w:t xml:space="preserve"> </w:t>
+      </w:r>
+      <w:r>
+        <w:t xml:space="preserve">also </w:t>
+      </w:r>
+      <w:r>
+        <w:t xml:space="preserve">executed by the Run </w:t>
       </w:r>
       <w:r>
         <w:t>method,</w:t>
@@ -362,6 +405,8 @@
         </w:rPr>
         <w:t xml:space="preserve">.  </w:t>
       </w:r>
+      <w:proofErr w:type="spellStart"/>
+      <w:proofErr w:type="gramStart"/>
       <w:r>
         <w:t>GA</w:t>
       </w:r>
@@ -371,6 +416,8 @@
       <w:r>
         <w:t>Data</w:t>
       </w:r>
+      <w:proofErr w:type="spellEnd"/>
+      <w:proofErr w:type="gramEnd"/>
     </w:p>
     <w:p>
       <w:r>
@@ -421,25 +468,93 @@
       <w:r>
         <w:t xml:space="preserve"> 2. </w:t>
       </w:r>
+      <w:proofErr w:type="spellStart"/>
+      <w:proofErr w:type="gramStart"/>
       <w:r>
         <w:t>AG.Data</w:t>
       </w:r>
-    </w:p>
-    <w:p>
-      <w:r>
-        <w:t>The AG.Data project contains five</w:t>
+      <w:proofErr w:type="spellEnd"/>
+      <w:proofErr w:type="gramEnd"/>
+    </w:p>
+    <w:p>
+      <w:r>
+        <w:t xml:space="preserve">The </w:t>
+      </w:r>
+      <w:proofErr w:type="spellStart"/>
+      <w:proofErr w:type="gramStart"/>
+      <w:r>
+        <w:t>AG.Data</w:t>
+      </w:r>
+      <w:proofErr w:type="spellEnd"/>
+      <w:proofErr w:type="gramEnd"/>
+      <w:r>
+        <w:t xml:space="preserve"> project contains five</w:t>
       </w:r>
       <w:r>
         <w:t xml:space="preserve"> contracts</w:t>
       </w:r>
       <w:r>
-        <w:t>. These interfaces define the functionality of the services declared in the Services folder. The IBuilder defines the Build function which is inherited by the ITweetBuilder and IUserBuilder interfaces.</w:t>
-      </w:r>
-      <w:r>
-        <w:t xml:space="preserve"> This conforms to Interface Seggregation Principle.</w:t>
-      </w:r>
-      <w:r>
-        <w:t xml:space="preserve"> Additional specialized functions can be defined in ITweetBuilder and IUserBuilder.</w:t>
+        <w:t xml:space="preserve">. These interfaces define the functionality of the services declared in the Services folder. The </w:t>
+      </w:r>
+      <w:proofErr w:type="spellStart"/>
+      <w:r>
+        <w:t>IBuilder</w:t>
+      </w:r>
+      <w:proofErr w:type="spellEnd"/>
+      <w:r>
+        <w:t xml:space="preserve"> defines the Build function which is inherited by the </w:t>
+      </w:r>
+      <w:proofErr w:type="spellStart"/>
+      <w:r>
+        <w:t>ITweetBuilder</w:t>
+      </w:r>
+      <w:proofErr w:type="spellEnd"/>
+      <w:r>
+        <w:t xml:space="preserve"> and </w:t>
+      </w:r>
+      <w:proofErr w:type="spellStart"/>
+      <w:r>
+        <w:t>IUserBuilder</w:t>
+      </w:r>
+      <w:proofErr w:type="spellEnd"/>
+      <w:r>
+        <w:t xml:space="preserve"> interfaces.</w:t>
+      </w:r>
+      <w:r>
+        <w:t xml:space="preserve"> This conforms to </w:t>
+      </w:r>
+      <w:r>
+        <w:t xml:space="preserve">the </w:t>
+      </w:r>
+      <w:r>
+        <w:t xml:space="preserve">Interface </w:t>
+      </w:r>
+      <w:proofErr w:type="spellStart"/>
+      <w:r>
+        <w:t>Seggregation</w:t>
+      </w:r>
+      <w:proofErr w:type="spellEnd"/>
+      <w:r>
+        <w:t xml:space="preserve"> Principle.</w:t>
+      </w:r>
+      <w:r>
+        <w:t xml:space="preserve"> Additional specialized functions can be defined in </w:t>
+      </w:r>
+      <w:proofErr w:type="spellStart"/>
+      <w:r>
+        <w:t>ITweetBuilder</w:t>
+      </w:r>
+      <w:proofErr w:type="spellEnd"/>
+      <w:r>
+        <w:t xml:space="preserve"> and </w:t>
+      </w:r>
+      <w:proofErr w:type="spellStart"/>
+      <w:r>
+        <w:t>IUserBuilder</w:t>
+      </w:r>
+      <w:proofErr w:type="spellEnd"/>
+      <w:r>
+        <w:t>.</w:t>
       </w:r>
       <w:r>
         <w:t xml:space="preserve"> </w:t>
@@ -453,12 +568,14 @@
           <w:numId w:val="6"/>
         </w:numPr>
       </w:pPr>
+      <w:proofErr w:type="spellStart"/>
       <w:r>
         <w:t>I</w:t>
       </w:r>
       <w:r>
         <w:t>UserBuilder</w:t>
       </w:r>
+      <w:proofErr w:type="spellEnd"/>
       <w:r>
         <w:t xml:space="preserve"> </w:t>
       </w:r>
@@ -466,7 +583,23 @@
         <w:t>is implemented as a service to perform</w:t>
       </w:r>
       <w:r>
-        <w:t xml:space="preserve"> the reading of the user.txt file. The actual reading is delegated to the IFileReader which is injected into the UserBuilder service during runtime</w:t>
+        <w:t xml:space="preserve"> the reading of the user.txt file. The actual reading is delegated to the </w:t>
+      </w:r>
+      <w:proofErr w:type="spellStart"/>
+      <w:r>
+        <w:t>IFileReader</w:t>
+      </w:r>
+      <w:proofErr w:type="spellEnd"/>
+      <w:r>
+        <w:t xml:space="preserve"> which is injected into the </w:t>
+      </w:r>
+      <w:proofErr w:type="spellStart"/>
+      <w:r>
+        <w:t>UserBuilder</w:t>
+      </w:r>
+      <w:proofErr w:type="spellEnd"/>
+      <w:r>
+        <w:t xml:space="preserve"> service during runtime</w:t>
       </w:r>
       <w:r>
         <w:t>.</w:t>
@@ -475,7 +608,15 @@
         <w:t xml:space="preserve"> This separates the file reading logic into its own class and can easily be swopped out for another implementation. </w:t>
       </w:r>
       <w:r>
-        <w:t>The rest of the UserBuilder service creates a list of users from the text file.</w:t>
+        <w:t xml:space="preserve">The rest of the </w:t>
+      </w:r>
+      <w:proofErr w:type="spellStart"/>
+      <w:r>
+        <w:t>UserBuilder</w:t>
+      </w:r>
+      <w:proofErr w:type="spellEnd"/>
+      <w:r>
+        <w:t xml:space="preserve"> service creates a list of users from the text file.</w:t>
       </w:r>
     </w:p>
     <w:p>
@@ -486,12 +627,14 @@
           <w:numId w:val="6"/>
         </w:numPr>
       </w:pPr>
+      <w:proofErr w:type="spellStart"/>
       <w:r>
         <w:t>I</w:t>
       </w:r>
       <w:r>
         <w:t>TweetBuilder</w:t>
       </w:r>
+      <w:proofErr w:type="spellEnd"/>
       <w:r>
         <w:t xml:space="preserve"> is </w:t>
       </w:r>
@@ -505,7 +648,15 @@
         <w:t>.</w:t>
       </w:r>
       <w:r>
-        <w:t xml:space="preserve"> The IFileReader is injected into the services during runtime. This will read the file and tweets are generated and stored in a list.</w:t>
+        <w:t xml:space="preserve"> The </w:t>
+      </w:r>
+      <w:proofErr w:type="spellStart"/>
+      <w:r>
+        <w:t>IFileReader</w:t>
+      </w:r>
+      <w:proofErr w:type="spellEnd"/>
+      <w:r>
+        <w:t xml:space="preserve"> is injected into the services during runtime. This will read the file and tweets are generated and stored in a list.</w:t>
       </w:r>
       <w:r>
         <w:t xml:space="preserve"> </w:t>
@@ -519,8 +670,30 @@
           <w:numId w:val="6"/>
         </w:numPr>
       </w:pPr>
-      <w:r>
-        <w:t>IFileReader is implemented is implemented as a service used to reading a provided text file. The concrete implementation is stored in the AG.Infrastruture as this can be seen as cross-cutting concerns.</w:t>
+      <w:proofErr w:type="spellStart"/>
+      <w:r>
+        <w:lastRenderedPageBreak/>
+        <w:t>IFileReader</w:t>
+      </w:r>
+      <w:proofErr w:type="spellEnd"/>
+      <w:r>
+        <w:t xml:space="preserve"> is implemented is implemented as a service used to reading a provided text file. The concrete implementation is stored in the </w:t>
+      </w:r>
+      <w:proofErr w:type="spellStart"/>
+      <w:proofErr w:type="gramStart"/>
+      <w:r>
+        <w:t>AG.Infrastru</w:t>
+      </w:r>
+      <w:r>
+        <w:t>c</w:t>
+      </w:r>
+      <w:r>
+        <w:t>ture</w:t>
+      </w:r>
+      <w:proofErr w:type="spellEnd"/>
+      <w:proofErr w:type="gramEnd"/>
+      <w:r>
+        <w:t xml:space="preserve"> as this can be seen as cross-cutting concerns.</w:t>
       </w:r>
     </w:p>
     <w:p>
@@ -528,11 +701,33 @@
         <w:t>These interfaces are injected through dependency injection and makes it easier to perform testing. Implementation can be easily swopped out just by defining another concrete implementation in the DI container.</w:t>
       </w:r>
       <w:r>
-        <w:t xml:space="preserve"> The concrete </w:t>
-      </w:r>
-      <w:r>
-        <w:lastRenderedPageBreak/>
-        <w:t>classes are stored in the AG.Services. Further separation of logic is stored in the TweetManagerHelper and TweetValidator static classes declared in the Helper folder. This keeps the high-level classes clean from low level details. This conforms to the Single Responsibility Principle.</w:t>
+        <w:t xml:space="preserve"> The concrete classes are stored in the </w:t>
+      </w:r>
+      <w:proofErr w:type="spellStart"/>
+      <w:proofErr w:type="gramStart"/>
+      <w:r>
+        <w:t>AG.Services</w:t>
+      </w:r>
+      <w:proofErr w:type="spellEnd"/>
+      <w:proofErr w:type="gramEnd"/>
+      <w:r>
+        <w:t xml:space="preserve">. Further separation of logic is stored in the </w:t>
+      </w:r>
+      <w:proofErr w:type="spellStart"/>
+      <w:r>
+        <w:t>TweetManagerHelper</w:t>
+      </w:r>
+      <w:proofErr w:type="spellEnd"/>
+      <w:r>
+        <w:t xml:space="preserve"> and </w:t>
+      </w:r>
+      <w:proofErr w:type="spellStart"/>
+      <w:r>
+        <w:t>TweetValidator</w:t>
+      </w:r>
+      <w:proofErr w:type="spellEnd"/>
+      <w:r>
+        <w:t xml:space="preserve"> static classes declared in the Helper folder. This keeps the high-level classes clean from low level details. This conforms to the Single Responsibility Principle.</w:t>
       </w:r>
     </w:p>
     <w:p>
@@ -548,6 +743,8 @@
       <w:r>
         <w:t xml:space="preserve"> - </w:t>
       </w:r>
+      <w:proofErr w:type="spellStart"/>
+      <w:proofErr w:type="gramStart"/>
       <w:r>
         <w:t>AG</w:t>
       </w:r>
@@ -557,6 +754,8 @@
       <w:r>
         <w:t>IoC</w:t>
       </w:r>
+      <w:proofErr w:type="spellEnd"/>
+      <w:proofErr w:type="gramEnd"/>
     </w:p>
     <w:p>
       <w:r>
@@ -610,6 +809,8 @@
       <w:r>
         <w:t xml:space="preserve">. </w:t>
       </w:r>
+      <w:proofErr w:type="spellStart"/>
+      <w:proofErr w:type="gramStart"/>
       <w:r>
         <w:t>AG</w:t>
       </w:r>
@@ -619,6 +820,8 @@
       <w:r>
         <w:t>IoC</w:t>
       </w:r>
+      <w:proofErr w:type="spellEnd"/>
+      <w:proofErr w:type="gramEnd"/>
     </w:p>
     <w:p>
       <w:r>
@@ -639,9 +842,11 @@
       <w:r>
         <w:t xml:space="preserve">is normally done inside the </w:t>
       </w:r>
+      <w:proofErr w:type="spellStart"/>
       <w:r>
         <w:t>Main.cs</w:t>
       </w:r>
+      <w:proofErr w:type="spellEnd"/>
       <w:r>
         <w:t xml:space="preserve"> class but </w:t>
       </w:r>
@@ -657,11 +862,16 @@
       <w:r>
         <w:t xml:space="preserve"> a separate project, it keeps the </w:t>
       </w:r>
+      <w:proofErr w:type="spellStart"/>
       <w:r>
         <w:t>Main</w:t>
       </w:r>
       <w:r>
-        <w:t>.cs cleaner.</w:t>
+        <w:t>.cs</w:t>
+      </w:r>
+      <w:proofErr w:type="spellEnd"/>
+      <w:r>
+        <w:t xml:space="preserve"> cleaner.</w:t>
       </w:r>
     </w:p>
     <w:p/>
@@ -678,12 +888,16 @@
       <w:r>
         <w:t xml:space="preserve"> - </w:t>
       </w:r>
+      <w:proofErr w:type="spellStart"/>
+      <w:proofErr w:type="gramStart"/>
       <w:r>
         <w:t>AG</w:t>
       </w:r>
       <w:r>
         <w:t>.Test</w:t>
       </w:r>
+      <w:proofErr w:type="spellEnd"/>
+      <w:proofErr w:type="gramEnd"/>
     </w:p>
     <w:p>
       <w:r>
@@ -691,10 +905,10 @@
           <w:noProof/>
         </w:rPr>
         <w:drawing>
-          <wp:inline distT="0" distB="0" distL="0" distR="0" wp14:anchorId="27231E13" wp14:editId="09458809">
-            <wp:extent cx="2943225" cy="1847850"/>
-            <wp:effectExtent l="0" t="0" r="9525" b="0"/>
-            <wp:docPr id="17" name="Picture 17"/>
+          <wp:inline distT="0" distB="0" distL="0" distR="0" wp14:anchorId="2B1C0BE1" wp14:editId="6E007FCA">
+            <wp:extent cx="2562225" cy="1781175"/>
+            <wp:effectExtent l="0" t="0" r="9525" b="9525"/>
+            <wp:docPr id="2" name="Picture 2"/>
             <wp:cNvGraphicFramePr>
               <a:graphicFrameLocks xmlns:a="http://schemas.openxmlformats.org/drawingml/2006/main" noChangeAspect="1"/>
             </wp:cNvGraphicFramePr>
@@ -714,7 +928,7 @@
                   <pic:spPr>
                     <a:xfrm>
                       <a:off x="0" y="0"/>
-                      <a:ext cx="2943225" cy="1847850"/>
+                      <a:ext cx="2562225" cy="1781175"/>
                     </a:xfrm>
                     <a:prstGeom prst="rect">
                       <a:avLst/>
@@ -743,16 +957,28 @@
       <w:r>
         <w:t xml:space="preserve"> </w:t>
       </w:r>
+      <w:proofErr w:type="spellStart"/>
+      <w:proofErr w:type="gramStart"/>
       <w:r>
         <w:t>AG</w:t>
       </w:r>
       <w:r>
         <w:t>.Test</w:t>
       </w:r>
-    </w:p>
-    <w:p>
-      <w:r>
-        <w:t>The last project is an Xunit test project</w:t>
+      <w:proofErr w:type="spellEnd"/>
+      <w:proofErr w:type="gramEnd"/>
+    </w:p>
+    <w:p>
+      <w:r>
+        <w:t xml:space="preserve">The last project is an </w:t>
+      </w:r>
+      <w:proofErr w:type="spellStart"/>
+      <w:r>
+        <w:t>Xunit</w:t>
+      </w:r>
+      <w:proofErr w:type="spellEnd"/>
+      <w:r>
+        <w:t xml:space="preserve"> test project</w:t>
       </w:r>
       <w:r>
         <w:t xml:space="preserve"> for running unit tests. </w:t>
@@ -765,13 +991,360 @@
     <w:p/>
     <w:p/>
     <w:p/>
+    <w:p>
+      <w:r>
+        <w:rPr>
+          <w:noProof/>
+        </w:rPr>
+        <w:lastRenderedPageBreak/>
+        <w:drawing>
+          <wp:inline distT="0" distB="0" distL="0" distR="0" wp14:anchorId="696F532C" wp14:editId="5CE8B4E8">
+            <wp:extent cx="3324225" cy="3028950"/>
+            <wp:effectExtent l="0" t="0" r="9525" b="0"/>
+            <wp:docPr id="3" name="Picture 3" descr="Diagram&#10;&#10;Description automatically generated"/>
+            <wp:cNvGraphicFramePr>
+              <a:graphicFrameLocks xmlns:a="http://schemas.openxmlformats.org/drawingml/2006/main" noChangeAspect="1"/>
+            </wp:cNvGraphicFramePr>
+            <a:graphic xmlns:a="http://schemas.openxmlformats.org/drawingml/2006/main">
+              <a:graphicData uri="http://schemas.openxmlformats.org/drawingml/2006/picture">
+                <pic:pic xmlns:pic="http://schemas.openxmlformats.org/drawingml/2006/picture">
+                  <pic:nvPicPr>
+                    <pic:cNvPr id="3" name="Picture 3" descr="Diagram&#10;&#10;Description automatically generated"/>
+                    <pic:cNvPicPr/>
+                  </pic:nvPicPr>
+                  <pic:blipFill>
+                    <a:blip r:embed="rId9">
+                      <a:extLst>
+                        <a:ext uri="{28A0092B-C50C-407E-A947-70E740481C1C}">
+                          <a14:useLocalDpi xmlns:a14="http://schemas.microsoft.com/office/drawing/2010/main" val="0"/>
+                        </a:ext>
+                      </a:extLst>
+                    </a:blip>
+                    <a:stretch>
+                      <a:fillRect/>
+                    </a:stretch>
+                  </pic:blipFill>
+                  <pic:spPr>
+                    <a:xfrm>
+                      <a:off x="0" y="0"/>
+                      <a:ext cx="3324225" cy="3028950"/>
+                    </a:xfrm>
+                    <a:prstGeom prst="rect">
+                      <a:avLst/>
+                    </a:prstGeom>
+                  </pic:spPr>
+                </pic:pic>
+              </a:graphicData>
+            </a:graphic>
+          </wp:inline>
+        </w:drawing>
+      </w:r>
+    </w:p>
+    <w:p>
+      <w:r>
+        <w:t xml:space="preserve">Fig 5. </w:t>
+      </w:r>
+      <w:proofErr w:type="spellStart"/>
+      <w:r>
+        <w:t>TweetManager</w:t>
+      </w:r>
+      <w:proofErr w:type="spellEnd"/>
+      <w:r>
+        <w:t xml:space="preserve"> Class Diagram</w:t>
+      </w:r>
+    </w:p>
     <w:p/>
+    <w:p>
+      <w:r>
+        <w:t xml:space="preserve">Fig 5. Displays the association between the </w:t>
+      </w:r>
+      <w:proofErr w:type="spellStart"/>
+      <w:r>
+        <w:t>TweetManager</w:t>
+      </w:r>
+      <w:proofErr w:type="spellEnd"/>
+      <w:r>
+        <w:t xml:space="preserve"> service class and the lower-level classes. The concrete classes (injected during runtime), contains the logic of reading the file (which is also abstracted into its own service) and building the tweets and users.</w:t>
+      </w:r>
+    </w:p>
+    <w:p/>
+    <w:p>
+      <w:r>
+        <w:rPr>
+          <w:noProof/>
+        </w:rPr>
+        <w:drawing>
+          <wp:inline distT="0" distB="0" distL="0" distR="0" wp14:anchorId="512FA495" wp14:editId="062105E9">
+            <wp:extent cx="5943600" cy="3086100"/>
+            <wp:effectExtent l="0" t="0" r="0" b="0"/>
+            <wp:docPr id="4" name="Picture 4" descr="Diagram&#10;&#10;Description automatically generated"/>
+            <wp:cNvGraphicFramePr>
+              <a:graphicFrameLocks xmlns:a="http://schemas.openxmlformats.org/drawingml/2006/main" noChangeAspect="1"/>
+            </wp:cNvGraphicFramePr>
+            <a:graphic xmlns:a="http://schemas.openxmlformats.org/drawingml/2006/main">
+              <a:graphicData uri="http://schemas.openxmlformats.org/drawingml/2006/picture">
+                <pic:pic xmlns:pic="http://schemas.openxmlformats.org/drawingml/2006/picture">
+                  <pic:nvPicPr>
+                    <pic:cNvPr id="4" name="Picture 4" descr="Diagram&#10;&#10;Description automatically generated"/>
+                    <pic:cNvPicPr/>
+                  </pic:nvPicPr>
+                  <pic:blipFill>
+                    <a:blip r:embed="rId10">
+                      <a:extLst>
+                        <a:ext uri="{28A0092B-C50C-407E-A947-70E740481C1C}">
+                          <a14:useLocalDpi xmlns:a14="http://schemas.microsoft.com/office/drawing/2010/main" val="0"/>
+                        </a:ext>
+                      </a:extLst>
+                    </a:blip>
+                    <a:stretch>
+                      <a:fillRect/>
+                    </a:stretch>
+                  </pic:blipFill>
+                  <pic:spPr>
+                    <a:xfrm>
+                      <a:off x="0" y="0"/>
+                      <a:ext cx="5943600" cy="3086100"/>
+                    </a:xfrm>
+                    <a:prstGeom prst="rect">
+                      <a:avLst/>
+                    </a:prstGeom>
+                  </pic:spPr>
+                </pic:pic>
+              </a:graphicData>
+            </a:graphic>
+          </wp:inline>
+        </w:drawing>
+      </w:r>
+    </w:p>
+    <w:p>
+      <w:r>
+        <w:t>Fig 6. Composite Diagram</w:t>
+      </w:r>
+    </w:p>
+    <w:p>
+      <w:r>
+        <w:lastRenderedPageBreak/>
+        <w:t xml:space="preserve">Fig 6 shows the association between the different services and their interfaces. This done to enable loose coupling and high cohesion. </w:t>
+      </w:r>
+    </w:p>
+    <w:p/>
+    <w:p>
+      <w:r>
+        <w:rPr>
+          <w:noProof/>
+        </w:rPr>
+        <w:drawing>
+          <wp:inline distT="0" distB="0" distL="0" distR="0" wp14:anchorId="4F2F8562" wp14:editId="38682CDC">
+            <wp:extent cx="3352800" cy="3352800"/>
+            <wp:effectExtent l="0" t="0" r="0" b="0"/>
+            <wp:docPr id="6" name="Picture 6" descr="Diagram&#10;&#10;Description automatically generated"/>
+            <wp:cNvGraphicFramePr>
+              <a:graphicFrameLocks xmlns:a="http://schemas.openxmlformats.org/drawingml/2006/main" noChangeAspect="1"/>
+            </wp:cNvGraphicFramePr>
+            <a:graphic xmlns:a="http://schemas.openxmlformats.org/drawingml/2006/main">
+              <a:graphicData uri="http://schemas.openxmlformats.org/drawingml/2006/picture">
+                <pic:pic xmlns:pic="http://schemas.openxmlformats.org/drawingml/2006/picture">
+                  <pic:nvPicPr>
+                    <pic:cNvPr id="6" name="Picture 6" descr="Diagram&#10;&#10;Description automatically generated"/>
+                    <pic:cNvPicPr/>
+                  </pic:nvPicPr>
+                  <pic:blipFill>
+                    <a:blip r:embed="rId11">
+                      <a:extLst>
+                        <a:ext uri="{28A0092B-C50C-407E-A947-70E740481C1C}">
+                          <a14:useLocalDpi xmlns:a14="http://schemas.microsoft.com/office/drawing/2010/main" val="0"/>
+                        </a:ext>
+                      </a:extLst>
+                    </a:blip>
+                    <a:stretch>
+                      <a:fillRect/>
+                    </a:stretch>
+                  </pic:blipFill>
+                  <pic:spPr>
+                    <a:xfrm>
+                      <a:off x="0" y="0"/>
+                      <a:ext cx="3352800" cy="3352800"/>
+                    </a:xfrm>
+                    <a:prstGeom prst="rect">
+                      <a:avLst/>
+                    </a:prstGeom>
+                  </pic:spPr>
+                </pic:pic>
+              </a:graphicData>
+            </a:graphic>
+          </wp:inline>
+        </w:drawing>
+      </w:r>
+    </w:p>
+    <w:p>
+      <w:r>
+        <w:t xml:space="preserve">Fig 7. </w:t>
+      </w:r>
+      <w:proofErr w:type="spellStart"/>
+      <w:r>
+        <w:t>TweetBuilder</w:t>
+      </w:r>
+      <w:proofErr w:type="spellEnd"/>
+      <w:r>
+        <w:t xml:space="preserve"> Composition</w:t>
+      </w:r>
+    </w:p>
+    <w:p/>
+    <w:p/>
+    <w:p>
+      <w:r>
+        <w:rPr>
+          <w:noProof/>
+        </w:rPr>
+        <w:lastRenderedPageBreak/>
+        <w:drawing>
+          <wp:inline distT="0" distB="0" distL="0" distR="0" wp14:anchorId="217D1317" wp14:editId="79CC6FF1">
+            <wp:extent cx="5943600" cy="3432810"/>
+            <wp:effectExtent l="0" t="0" r="0" b="0"/>
+            <wp:docPr id="5" name="Picture 5"/>
+            <wp:cNvGraphicFramePr>
+              <a:graphicFrameLocks xmlns:a="http://schemas.openxmlformats.org/drawingml/2006/main" noChangeAspect="1"/>
+            </wp:cNvGraphicFramePr>
+            <a:graphic xmlns:a="http://schemas.openxmlformats.org/drawingml/2006/main">
+              <a:graphicData uri="http://schemas.openxmlformats.org/drawingml/2006/picture">
+                <pic:pic xmlns:pic="http://schemas.openxmlformats.org/drawingml/2006/picture">
+                  <pic:nvPicPr>
+                    <pic:cNvPr id="1" name=""/>
+                    <pic:cNvPicPr/>
+                  </pic:nvPicPr>
+                  <pic:blipFill>
+                    <a:blip r:embed="rId12"/>
+                    <a:stretch>
+                      <a:fillRect/>
+                    </a:stretch>
+                  </pic:blipFill>
+                  <pic:spPr>
+                    <a:xfrm>
+                      <a:off x="0" y="0"/>
+                      <a:ext cx="5943600" cy="3432810"/>
+                    </a:xfrm>
+                    <a:prstGeom prst="rect">
+                      <a:avLst/>
+                    </a:prstGeom>
+                  </pic:spPr>
+                </pic:pic>
+              </a:graphicData>
+            </a:graphic>
+          </wp:inline>
+        </w:drawing>
+      </w:r>
+    </w:p>
+    <w:p>
+      <w:r>
+        <w:t>Fig. 5 Output</w:t>
+      </w:r>
+    </w:p>
+    <w:p/>
+    <w:p>
+      <w:pPr>
+        <w:pStyle w:val="Heading2"/>
+      </w:pPr>
+      <w:r>
+        <w:t>Conclusion</w:t>
+      </w:r>
+    </w:p>
+    <w:p/>
+    <w:p>
+      <w:r>
+        <w:t>To complete the assessment, the following were focused on:</w:t>
+      </w:r>
+    </w:p>
+    <w:p>
+      <w:pPr>
+        <w:pStyle w:val="ListParagraph"/>
+        <w:numPr>
+          <w:ilvl w:val="0"/>
+          <w:numId w:val="9"/>
+        </w:numPr>
+      </w:pPr>
+      <w:r>
+        <w:t>All the lower-level detail has been removed from the</w:t>
+      </w:r>
+      <w:r>
+        <w:t xml:space="preserve"> high-level classes (</w:t>
+      </w:r>
+      <w:proofErr w:type="spellStart"/>
+      <w:r>
+        <w:t>TweetManager</w:t>
+      </w:r>
+      <w:proofErr w:type="spellEnd"/>
+      <w:r>
+        <w:t>)</w:t>
+      </w:r>
+      <w:r>
+        <w:t xml:space="preserve"> into injected services or </w:t>
+      </w:r>
+      <w:r>
+        <w:t xml:space="preserve">into helper classes for formatting issues. </w:t>
+      </w:r>
+    </w:p>
+    <w:p>
+      <w:pPr>
+        <w:pStyle w:val="ListParagraph"/>
+        <w:numPr>
+          <w:ilvl w:val="0"/>
+          <w:numId w:val="9"/>
+        </w:numPr>
+      </w:pPr>
+      <w:r>
+        <w:t xml:space="preserve">The display logic is also separated into the </w:t>
+      </w:r>
+      <w:proofErr w:type="spellStart"/>
+      <w:r>
+        <w:t>DisplayGeneralOutput</w:t>
+      </w:r>
+      <w:proofErr w:type="spellEnd"/>
+      <w:r>
+        <w:t xml:space="preserve"> and </w:t>
+      </w:r>
+      <w:proofErr w:type="spellStart"/>
+      <w:r>
+        <w:t>DisplayTweetDetail</w:t>
+      </w:r>
+      <w:proofErr w:type="spellEnd"/>
+      <w:r>
+        <w:t xml:space="preserve"> classes. This helps to keep the </w:t>
+      </w:r>
+      <w:proofErr w:type="spellStart"/>
+      <w:r>
+        <w:t>TweetManager</w:t>
+      </w:r>
+      <w:proofErr w:type="spellEnd"/>
+      <w:r>
+        <w:t xml:space="preserve"> class as clean as possible. Should another presentation project be added (web application), the interfaces can be injected into the controller without changing the rest of the application.</w:t>
+      </w:r>
+    </w:p>
+    <w:p>
+      <w:pPr>
+        <w:pStyle w:val="ListParagraph"/>
+        <w:numPr>
+          <w:ilvl w:val="0"/>
+          <w:numId w:val="9"/>
+        </w:numPr>
+      </w:pPr>
+      <w:r>
+        <w:t xml:space="preserve">Meaningful names were given to classes, </w:t>
+      </w:r>
+      <w:proofErr w:type="gramStart"/>
+      <w:r>
+        <w:t>methods</w:t>
+      </w:r>
+      <w:proofErr w:type="gramEnd"/>
+      <w:r>
+        <w:t xml:space="preserve"> and variables.</w:t>
+      </w:r>
+    </w:p>
     <w:p/>
     <w:p/>
     <w:p/>
     <w:sectPr>
       <w:pgSz w:w="12240" w:h="15840"/>
-      <w:pgMar w:top="1440" w:right="1440" w:bottom="1440" w:left="284" w:header="720" w:footer="720" w:gutter="0"/>
+      <w:pgMar w:top="1440" w:right="1440" w:bottom="1440" w:left="1440" w:header="720" w:footer="720" w:gutter="0"/>
       <w:cols w:space="720"/>
       <w:docGrid w:linePitch="360"/>
     </w:sectPr>
@@ -1138,6 +1711,119 @@
     </w:lvl>
   </w:abstractNum>
   <w:abstractNum w:abstractNumId="4" w15:restartNumberingAfterBreak="0">
+    <w:nsid w:val="32912212"/>
+    <w:multiLevelType w:val="hybridMultilevel"/>
+    <w:tmpl w:val="A02EAB30"/>
+    <w:lvl w:ilvl="0" w:tplc="1C090001">
+      <w:start w:val="1"/>
+      <w:numFmt w:val="bullet"/>
+      <w:lvlText w:val=""/>
+      <w:lvlJc w:val="left"/>
+      <w:pPr>
+        <w:ind w:left="720" w:hanging="360"/>
+      </w:pPr>
+      <w:rPr>
+        <w:rFonts w:ascii="Symbol" w:hAnsi="Symbol" w:hint="default"/>
+      </w:rPr>
+    </w:lvl>
+    <w:lvl w:ilvl="1" w:tplc="1C090003" w:tentative="1">
+      <w:start w:val="1"/>
+      <w:numFmt w:val="bullet"/>
+      <w:lvlText w:val="o"/>
+      <w:lvlJc w:val="left"/>
+      <w:pPr>
+        <w:ind w:left="1440" w:hanging="360"/>
+      </w:pPr>
+      <w:rPr>
+        <w:rFonts w:ascii="Courier New" w:hAnsi="Courier New" w:cs="Courier New" w:hint="default"/>
+      </w:rPr>
+    </w:lvl>
+    <w:lvl w:ilvl="2" w:tplc="1C090005" w:tentative="1">
+      <w:start w:val="1"/>
+      <w:numFmt w:val="bullet"/>
+      <w:lvlText w:val=""/>
+      <w:lvlJc w:val="left"/>
+      <w:pPr>
+        <w:ind w:left="2160" w:hanging="360"/>
+      </w:pPr>
+      <w:rPr>
+        <w:rFonts w:ascii="Wingdings" w:hAnsi="Wingdings" w:hint="default"/>
+      </w:rPr>
+    </w:lvl>
+    <w:lvl w:ilvl="3" w:tplc="1C090001" w:tentative="1">
+      <w:start w:val="1"/>
+      <w:numFmt w:val="bullet"/>
+      <w:lvlText w:val=""/>
+      <w:lvlJc w:val="left"/>
+      <w:pPr>
+        <w:ind w:left="2880" w:hanging="360"/>
+      </w:pPr>
+      <w:rPr>
+        <w:rFonts w:ascii="Symbol" w:hAnsi="Symbol" w:hint="default"/>
+      </w:rPr>
+    </w:lvl>
+    <w:lvl w:ilvl="4" w:tplc="1C090003" w:tentative="1">
+      <w:start w:val="1"/>
+      <w:numFmt w:val="bullet"/>
+      <w:lvlText w:val="o"/>
+      <w:lvlJc w:val="left"/>
+      <w:pPr>
+        <w:ind w:left="3600" w:hanging="360"/>
+      </w:pPr>
+      <w:rPr>
+        <w:rFonts w:ascii="Courier New" w:hAnsi="Courier New" w:cs="Courier New" w:hint="default"/>
+      </w:rPr>
+    </w:lvl>
+    <w:lvl w:ilvl="5" w:tplc="1C090005" w:tentative="1">
+      <w:start w:val="1"/>
+      <w:numFmt w:val="bullet"/>
+      <w:lvlText w:val=""/>
+      <w:lvlJc w:val="left"/>
+      <w:pPr>
+        <w:ind w:left="4320" w:hanging="360"/>
+      </w:pPr>
+      <w:rPr>
+        <w:rFonts w:ascii="Wingdings" w:hAnsi="Wingdings" w:hint="default"/>
+      </w:rPr>
+    </w:lvl>
+    <w:lvl w:ilvl="6" w:tplc="1C090001" w:tentative="1">
+      <w:start w:val="1"/>
+      <w:numFmt w:val="bullet"/>
+      <w:lvlText w:val=""/>
+      <w:lvlJc w:val="left"/>
+      <w:pPr>
+        <w:ind w:left="5040" w:hanging="360"/>
+      </w:pPr>
+      <w:rPr>
+        <w:rFonts w:ascii="Symbol" w:hAnsi="Symbol" w:hint="default"/>
+      </w:rPr>
+    </w:lvl>
+    <w:lvl w:ilvl="7" w:tplc="1C090003" w:tentative="1">
+      <w:start w:val="1"/>
+      <w:numFmt w:val="bullet"/>
+      <w:lvlText w:val="o"/>
+      <w:lvlJc w:val="left"/>
+      <w:pPr>
+        <w:ind w:left="5760" w:hanging="360"/>
+      </w:pPr>
+      <w:rPr>
+        <w:rFonts w:ascii="Courier New" w:hAnsi="Courier New" w:cs="Courier New" w:hint="default"/>
+      </w:rPr>
+    </w:lvl>
+    <w:lvl w:ilvl="8" w:tplc="1C090005" w:tentative="1">
+      <w:start w:val="1"/>
+      <w:numFmt w:val="bullet"/>
+      <w:lvlText w:val=""/>
+      <w:lvlJc w:val="left"/>
+      <w:pPr>
+        <w:ind w:left="6480" w:hanging="360"/>
+      </w:pPr>
+      <w:rPr>
+        <w:rFonts w:ascii="Wingdings" w:hAnsi="Wingdings" w:hint="default"/>
+      </w:rPr>
+    </w:lvl>
+  </w:abstractNum>
+  <w:abstractNum w:abstractNumId="5" w15:restartNumberingAfterBreak="0">
     <w:nsid w:val="3D052DEE"/>
     <w:multiLevelType w:val="hybridMultilevel"/>
     <w:tmpl w:val="2E306E3C"/>
@@ -1226,7 +1912,7 @@
       </w:pPr>
     </w:lvl>
   </w:abstractNum>
-  <w:abstractNum w:abstractNumId="5" w15:restartNumberingAfterBreak="0">
+  <w:abstractNum w:abstractNumId="6" w15:restartNumberingAfterBreak="0">
     <w:nsid w:val="443F6FCA"/>
     <w:multiLevelType w:val="hybridMultilevel"/>
     <w:tmpl w:val="00480100"/>
@@ -1315,7 +2001,7 @@
       </w:pPr>
     </w:lvl>
   </w:abstractNum>
-  <w:abstractNum w:abstractNumId="6" w15:restartNumberingAfterBreak="0">
+  <w:abstractNum w:abstractNumId="7" w15:restartNumberingAfterBreak="0">
     <w:nsid w:val="54557608"/>
     <w:multiLevelType w:val="hybridMultilevel"/>
     <w:tmpl w:val="1D12B562"/>
@@ -1404,7 +2090,7 @@
       </w:pPr>
     </w:lvl>
   </w:abstractNum>
-  <w:abstractNum w:abstractNumId="7" w15:restartNumberingAfterBreak="0">
+  <w:abstractNum w:abstractNumId="8" w15:restartNumberingAfterBreak="0">
     <w:nsid w:val="63BA2515"/>
     <w:multiLevelType w:val="hybridMultilevel"/>
     <w:tmpl w:val="8C0ADE3E"/>
@@ -1494,13 +2180,13 @@
     </w:lvl>
   </w:abstractNum>
   <w:num w:numId="1">
-    <w:abstractNumId w:val="4"/>
+    <w:abstractNumId w:val="5"/>
   </w:num>
   <w:num w:numId="2">
     <w:abstractNumId w:val="3"/>
   </w:num>
   <w:num w:numId="3">
-    <w:abstractNumId w:val="6"/>
+    <w:abstractNumId w:val="7"/>
   </w:num>
   <w:num w:numId="4">
     <w:abstractNumId w:val="1"/>
@@ -1509,13 +2195,16 @@
     <w:abstractNumId w:val="2"/>
   </w:num>
   <w:num w:numId="6">
-    <w:abstractNumId w:val="5"/>
+    <w:abstractNumId w:val="6"/>
   </w:num>
   <w:num w:numId="7">
-    <w:abstractNumId w:val="7"/>
+    <w:abstractNumId w:val="8"/>
   </w:num>
   <w:num w:numId="8">
     <w:abstractNumId w:val="0"/>
+  </w:num>
+  <w:num w:numId="9">
+    <w:abstractNumId w:val="4"/>
   </w:num>
 </w:numbering>
 </file>

</xml_diff>

<commit_message>
Add better exception handling
</commit_message>
<xml_diff>
--- a/Docs/Technical Spec.docx
+++ b/Docs/Technical Spec.docx
@@ -225,7 +225,6 @@
         <w:t xml:space="preserve"> </w:t>
       </w:r>
       <w:proofErr w:type="spellStart"/>
-      <w:proofErr w:type="gramStart"/>
       <w:r>
         <w:t>GA</w:t>
       </w:r>
@@ -233,7 +232,6 @@
         <w:t>.Cli</w:t>
       </w:r>
       <w:proofErr w:type="spellEnd"/>
-      <w:proofErr w:type="gramEnd"/>
     </w:p>
     <w:p>
       <w:r>
@@ -291,12 +289,10 @@
         <w:t xml:space="preserve"> </w:t>
       </w:r>
       <w:proofErr w:type="spellStart"/>
-      <w:proofErr w:type="gramStart"/>
       <w:r>
         <w:t>GA.Cli</w:t>
       </w:r>
       <w:proofErr w:type="spellEnd"/>
-      <w:proofErr w:type="gramEnd"/>
     </w:p>
     <w:p>
       <w:r>
@@ -406,7 +402,6 @@
         <w:t xml:space="preserve">.  </w:t>
       </w:r>
       <w:proofErr w:type="spellStart"/>
-      <w:proofErr w:type="gramStart"/>
       <w:r>
         <w:t>GA</w:t>
       </w:r>
@@ -417,7 +412,6 @@
         <w:t>Data</w:t>
       </w:r>
       <w:proofErr w:type="spellEnd"/>
-      <w:proofErr w:type="gramEnd"/>
     </w:p>
     <w:p>
       <w:r>
@@ -469,24 +463,20 @@
         <w:t xml:space="preserve"> 2. </w:t>
       </w:r>
       <w:proofErr w:type="spellStart"/>
-      <w:proofErr w:type="gramStart"/>
       <w:r>
         <w:t>AG.Data</w:t>
       </w:r>
       <w:proofErr w:type="spellEnd"/>
-      <w:proofErr w:type="gramEnd"/>
     </w:p>
     <w:p>
       <w:r>
         <w:t xml:space="preserve">The </w:t>
       </w:r>
       <w:proofErr w:type="spellStart"/>
-      <w:proofErr w:type="gramStart"/>
       <w:r>
         <w:t>AG.Data</w:t>
       </w:r>
       <w:proofErr w:type="spellEnd"/>
-      <w:proofErr w:type="gramEnd"/>
       <w:r>
         <w:t xml:space="preserve"> project contains five</w:t>
       </w:r>
@@ -680,7 +670,6 @@
         <w:t xml:space="preserve"> is implemented is implemented as a service used to reading a provided text file. The concrete implementation is stored in the </w:t>
       </w:r>
       <w:proofErr w:type="spellStart"/>
-      <w:proofErr w:type="gramStart"/>
       <w:r>
         <w:t>AG.Infrastru</w:t>
       </w:r>
@@ -691,7 +680,6 @@
         <w:t>ture</w:t>
       </w:r>
       <w:proofErr w:type="spellEnd"/>
-      <w:proofErr w:type="gramEnd"/>
       <w:r>
         <w:t xml:space="preserve"> as this can be seen as cross-cutting concerns.</w:t>
       </w:r>
@@ -704,12 +692,10 @@
         <w:t xml:space="preserve"> The concrete classes are stored in the </w:t>
       </w:r>
       <w:proofErr w:type="spellStart"/>
-      <w:proofErr w:type="gramStart"/>
       <w:r>
         <w:t>AG.Services</w:t>
       </w:r>
       <w:proofErr w:type="spellEnd"/>
-      <w:proofErr w:type="gramEnd"/>
       <w:r>
         <w:t xml:space="preserve">. Further separation of logic is stored in the </w:t>
       </w:r>
@@ -744,7 +730,6 @@
         <w:t xml:space="preserve"> - </w:t>
       </w:r>
       <w:proofErr w:type="spellStart"/>
-      <w:proofErr w:type="gramStart"/>
       <w:r>
         <w:t>AG</w:t>
       </w:r>
@@ -755,7 +740,6 @@
         <w:t>IoC</w:t>
       </w:r>
       <w:proofErr w:type="spellEnd"/>
-      <w:proofErr w:type="gramEnd"/>
     </w:p>
     <w:p>
       <w:r>
@@ -810,7 +794,6 @@
         <w:t xml:space="preserve">. </w:t>
       </w:r>
       <w:proofErr w:type="spellStart"/>
-      <w:proofErr w:type="gramStart"/>
       <w:r>
         <w:t>AG</w:t>
       </w:r>
@@ -821,7 +804,6 @@
         <w:t>IoC</w:t>
       </w:r>
       <w:proofErr w:type="spellEnd"/>
-      <w:proofErr w:type="gramEnd"/>
     </w:p>
     <w:p>
       <w:r>
@@ -889,7 +871,6 @@
         <w:t xml:space="preserve"> - </w:t>
       </w:r>
       <w:proofErr w:type="spellStart"/>
-      <w:proofErr w:type="gramStart"/>
       <w:r>
         <w:t>AG</w:t>
       </w:r>
@@ -897,7 +878,6 @@
         <w:t>.Test</w:t>
       </w:r>
       <w:proofErr w:type="spellEnd"/>
-      <w:proofErr w:type="gramEnd"/>
     </w:p>
     <w:p>
       <w:r>
@@ -958,7 +938,6 @@
         <w:t xml:space="preserve"> </w:t>
       </w:r>
       <w:proofErr w:type="spellStart"/>
-      <w:proofErr w:type="gramStart"/>
       <w:r>
         <w:t>AG</w:t>
       </w:r>
@@ -966,7 +945,6 @@
         <w:t>.Test</w:t>
       </w:r>
       <w:proofErr w:type="spellEnd"/>
-      <w:proofErr w:type="gramEnd"/>
     </w:p>
     <w:p>
       <w:r>
@@ -1328,15 +1306,27 @@
         </w:numPr>
       </w:pPr>
       <w:r>
-        <w:t xml:space="preserve">Meaningful names were given to classes, </w:t>
-      </w:r>
-      <w:proofErr w:type="gramStart"/>
-      <w:r>
-        <w:t>methods</w:t>
-      </w:r>
-      <w:proofErr w:type="gramEnd"/>
-      <w:r>
-        <w:t xml:space="preserve"> and variables.</w:t>
+        <w:t>Meaningful names were given to classes, methods and variables.</w:t>
+      </w:r>
+    </w:p>
+    <w:p>
+      <w:pPr>
+        <w:pStyle w:val="ListParagraph"/>
+        <w:numPr>
+          <w:ilvl w:val="0"/>
+          <w:numId w:val="9"/>
+        </w:numPr>
+      </w:pPr>
+      <w:r>
+        <w:t xml:space="preserve">To simulate an error situation – change the file path of the tweet file in the </w:t>
+      </w:r>
+      <w:proofErr w:type="spellStart"/>
+      <w:r>
+        <w:t>AG.Common.ApplicationEnum</w:t>
+      </w:r>
+      <w:proofErr w:type="spellEnd"/>
+      <w:r>
+        <w:t xml:space="preserve"> class. </w:t>
       </w:r>
     </w:p>
     <w:p/>

</xml_diff>